<commit_message>
Upload kedua bab 1 setengah jadi
</commit_message>
<xml_diff>
--- a/Laporan FULL.docx
+++ b/Laporan FULL.docx
@@ -1,10 +1,9 @@
 
 <file path=word/document.xml><?xml version="1.0" encoding="utf-8"?>
-<w:document xmlns:wpc="http://schemas.microsoft.com/office/word/2010/wordprocessingCanvas" xmlns:cx="http://schemas.microsoft.com/office/drawing/2014/chartex" xmlns:cx1="http://schemas.microsoft.com/office/drawing/2015/9/8/chartex" xmlns:cx2="http://schemas.microsoft.com/office/drawing/2015/10/21/chartex" xmlns:cx3="http://schemas.microsoft.com/office/drawing/2016/5/9/chartex" xmlns:cx4="http://schemas.microsoft.com/office/drawing/2016/5/10/chartex" xmlns:cx5="http://schemas.microsoft.com/office/drawing/2016/5/11/chartex" xmlns:cx6="http://schemas.microsoft.com/office/drawing/2016/5/12/chartex" xmlns:cx7="http://schemas.microsoft.com/office/drawing/2016/5/13/chartex" xmlns:cx8="http://schemas.microsoft.com/office/drawing/2016/5/14/chartex" xmlns:mc="http://schemas.openxmlformats.org/markup-compatibility/2006" xmlns:aink="http://schemas.microsoft.com/office/drawing/2016/ink" xmlns:am3d="http://schemas.microsoft.com/office/drawing/2017/model3d" xmlns:o="urn:schemas-microsoft-com:office:office" xmlns:oel="http://schemas.microsoft.com/office/2019/extlst" xmlns:r="http://schemas.openxmlformats.org/officeDocument/2006/relationships" xmlns:m="http://schemas.openxmlformats.org/officeDocument/2006/math" xmlns:v="urn:schemas-microsoft-com:vml" xmlns:wp14="http://schemas.microsoft.com/office/word/2010/wordprocessingDrawing" xmlns:wp="http://schemas.openxmlformats.org/drawingml/2006/wordprocessingDrawing" xmlns:w10="urn:schemas-microsoft-com:office:word" xmlns:w="http://schemas.openxmlformats.org/wordprocessingml/2006/main" xmlns:w14="http://schemas.microsoft.com/office/word/2010/wordml" xmlns:w15="http://schemas.microsoft.com/office/word/2012/wordml" xmlns:w16cex="http://schemas.microsoft.com/office/word/2018/wordml/cex" xmlns:w16cid="http://schemas.microsoft.com/office/word/2016/wordml/cid" xmlns:w16="http://schemas.microsoft.com/office/word/2018/wordml" xmlns:w16sdtdh="http://schemas.microsoft.com/office/word/2020/wordml/sdtdatahash" xmlns:w16se="http://schemas.microsoft.com/office/word/2015/wordml/symex" xmlns:wpg="http://schemas.microsoft.com/office/word/2010/wordprocessingGroup" xmlns:wpi="http://schemas.microsoft.com/office/word/2010/wordprocessingInk" xmlns:wne="http://schemas.microsoft.com/office/word/2006/wordml" xmlns:wps="http://schemas.microsoft.com/office/word/2010/wordprocessingShape" mc:Ignorable="w14 w15 w16se w16cid w16 w16cex w16sdtdh wp14">
+<w:document xmlns:wpc="http://schemas.microsoft.com/office/word/2010/wordprocessingCanvas" xmlns:cx="http://schemas.microsoft.com/office/drawing/2014/chartex" xmlns:mc="http://schemas.openxmlformats.org/markup-compatibility/2006" xmlns:o="urn:schemas-microsoft-com:office:office" xmlns:r="http://schemas.openxmlformats.org/officeDocument/2006/relationships" xmlns:m="http://schemas.openxmlformats.org/officeDocument/2006/math" xmlns:v="urn:schemas-microsoft-com:vml" xmlns:wp14="http://schemas.microsoft.com/office/word/2010/wordprocessingDrawing" xmlns:wp="http://schemas.openxmlformats.org/drawingml/2006/wordprocessingDrawing" xmlns:w10="urn:schemas-microsoft-com:office:word" xmlns:w="http://schemas.openxmlformats.org/wordprocessingml/2006/main" xmlns:w14="http://schemas.microsoft.com/office/word/2010/wordml" xmlns:w15="http://schemas.microsoft.com/office/word/2012/wordml" xmlns:w16se="http://schemas.microsoft.com/office/word/2015/wordml/symex" xmlns:wpg="http://schemas.microsoft.com/office/word/2010/wordprocessingGroup" xmlns:wpi="http://schemas.microsoft.com/office/word/2010/wordprocessingInk" xmlns:wne="http://schemas.microsoft.com/office/word/2006/wordml" xmlns:wps="http://schemas.microsoft.com/office/word/2010/wordprocessingShape" mc:Ignorable="w14 w15 w16se wp14">
   <w:body>
     <w:p>
       <w:pPr>
-        <w:spacing w:line="360" w:lineRule="auto"/>
         <w:jc w:val="center"/>
         <w:rPr>
           <w:b/>
@@ -67,7 +66,6 @@
     </w:p>
     <w:p>
       <w:pPr>
-        <w:spacing w:line="360" w:lineRule="auto"/>
         <w:rPr>
           <w:b/>
           <w:bCs/>
@@ -77,7 +75,6 @@
     </w:p>
     <w:p>
       <w:pPr>
-        <w:spacing w:line="360" w:lineRule="auto"/>
         <w:jc w:val="center"/>
         <w:rPr>
           <w:szCs w:val="24"/>
@@ -115,7 +112,21 @@
         <w:rPr>
           <w:szCs w:val="24"/>
         </w:rPr>
-        <w:t xml:space="preserve"> salah </w:t>
+        <w:t xml:space="preserve"> </w:t>
+      </w:r>
+      <w:proofErr w:type="spellStart"/>
+      <w:r>
+        <w:rPr>
+          <w:szCs w:val="24"/>
+        </w:rPr>
+        <w:t>salah</w:t>
+      </w:r>
+      <w:proofErr w:type="spellEnd"/>
+      <w:r>
+        <w:rPr>
+          <w:szCs w:val="24"/>
+        </w:rPr>
+        <w:t xml:space="preserve"> </w:t>
       </w:r>
       <w:proofErr w:type="spellStart"/>
       <w:r>
@@ -148,7 +159,6 @@
     </w:p>
     <w:p>
       <w:pPr>
-        <w:spacing w:line="360" w:lineRule="auto"/>
         <w:jc w:val="center"/>
         <w:rPr>
           <w:szCs w:val="24"/>
@@ -194,7 +204,21 @@
         <w:rPr>
           <w:szCs w:val="24"/>
         </w:rPr>
-        <w:t xml:space="preserve"> pada </w:t>
+        <w:t xml:space="preserve"> </w:t>
+      </w:r>
+      <w:proofErr w:type="spellStart"/>
+      <w:r>
+        <w:rPr>
+          <w:szCs w:val="24"/>
+        </w:rPr>
+        <w:t>pada</w:t>
+      </w:r>
+      <w:proofErr w:type="spellEnd"/>
+      <w:r>
+        <w:rPr>
+          <w:szCs w:val="24"/>
+        </w:rPr>
+        <w:t xml:space="preserve"> </w:t>
       </w:r>
       <w:proofErr w:type="spellStart"/>
       <w:r>
@@ -227,7 +251,6 @@
     </w:p>
     <w:p>
       <w:pPr>
-        <w:spacing w:line="360" w:lineRule="auto"/>
         <w:jc w:val="center"/>
         <w:rPr>
           <w:szCs w:val="24"/>
@@ -251,7 +274,21 @@
         <w:rPr>
           <w:szCs w:val="24"/>
         </w:rPr>
-        <w:t xml:space="preserve"> DIV Teknik </w:t>
+        <w:t xml:space="preserve"> DIV </w:t>
+      </w:r>
+      <w:proofErr w:type="spellStart"/>
+      <w:r>
+        <w:rPr>
+          <w:szCs w:val="24"/>
+        </w:rPr>
+        <w:t>Teknik</w:t>
+      </w:r>
+      <w:proofErr w:type="spellEnd"/>
+      <w:r>
+        <w:rPr>
+          <w:szCs w:val="24"/>
+        </w:rPr>
+        <w:t xml:space="preserve"> </w:t>
       </w:r>
       <w:proofErr w:type="spellStart"/>
       <w:r>
@@ -264,7 +301,6 @@
     </w:p>
     <w:p>
       <w:pPr>
-        <w:spacing w:line="360" w:lineRule="auto"/>
         <w:jc w:val="center"/>
         <w:rPr>
           <w:szCs w:val="24"/>
@@ -273,7 +309,6 @@
     </w:p>
     <w:p>
       <w:pPr>
-        <w:spacing w:line="360" w:lineRule="auto"/>
         <w:jc w:val="center"/>
         <w:rPr>
           <w:szCs w:val="24"/>
@@ -282,7 +317,6 @@
     </w:p>
     <w:p>
       <w:pPr>
-        <w:spacing w:line="360" w:lineRule="auto"/>
         <w:jc w:val="center"/>
         <w:rPr>
           <w:szCs w:val="24"/>
@@ -338,7 +372,6 @@
     </w:p>
     <w:p>
       <w:pPr>
-        <w:spacing w:line="360" w:lineRule="auto"/>
         <w:jc w:val="center"/>
         <w:rPr>
           <w:szCs w:val="24"/>
@@ -347,7 +380,6 @@
     </w:p>
     <w:p>
       <w:pPr>
-        <w:spacing w:line="360" w:lineRule="auto"/>
         <w:jc w:val="center"/>
         <w:rPr>
           <w:b/>
@@ -366,7 +398,6 @@
     </w:p>
     <w:p>
       <w:pPr>
-        <w:spacing w:line="360" w:lineRule="auto"/>
         <w:jc w:val="center"/>
         <w:rPr>
           <w:szCs w:val="24"/>
@@ -395,7 +426,6 @@
     </w:p>
     <w:p>
       <w:pPr>
-        <w:spacing w:line="360" w:lineRule="auto"/>
         <w:jc w:val="center"/>
         <w:rPr>
           <w:szCs w:val="24"/>
@@ -432,7 +462,6 @@
     </w:p>
     <w:p>
       <w:pPr>
-        <w:spacing w:line="360" w:lineRule="auto"/>
         <w:jc w:val="center"/>
         <w:rPr>
           <w:szCs w:val="24"/>
@@ -441,7 +470,6 @@
     </w:p>
     <w:p>
       <w:pPr>
-        <w:spacing w:line="360" w:lineRule="auto"/>
         <w:jc w:val="center"/>
         <w:rPr>
           <w:szCs w:val="24"/>
@@ -450,7 +478,6 @@
     </w:p>
     <w:p>
       <w:pPr>
-        <w:spacing w:line="360" w:lineRule="auto"/>
         <w:jc w:val="center"/>
         <w:rPr>
           <w:szCs w:val="24"/>
@@ -459,15 +486,13 @@
     </w:p>
     <w:p>
       <w:pPr>
-        <w:spacing w:line="360" w:lineRule="auto"/>
-        <w:rPr>
-          <w:szCs w:val="24"/>
-        </w:rPr>
-      </w:pPr>
-    </w:p>
-    <w:p>
-      <w:pPr>
-        <w:spacing w:line="360" w:lineRule="auto"/>
+        <w:rPr>
+          <w:szCs w:val="24"/>
+        </w:rPr>
+      </w:pPr>
+    </w:p>
+    <w:p>
+      <w:pPr>
         <w:jc w:val="center"/>
         <w:rPr>
           <w:szCs w:val="24"/>
@@ -476,7 +501,6 @@
     </w:p>
     <w:p>
       <w:pPr>
-        <w:spacing w:line="360" w:lineRule="auto"/>
         <w:rPr>
           <w:b/>
           <w:bCs/>
@@ -487,7 +511,6 @@
     </w:p>
     <w:p>
       <w:pPr>
-        <w:spacing w:line="360" w:lineRule="auto"/>
         <w:jc w:val="center"/>
         <w:rPr>
           <w:b/>
@@ -508,7 +531,6 @@
     </w:p>
     <w:p>
       <w:pPr>
-        <w:spacing w:line="360" w:lineRule="auto"/>
         <w:jc w:val="center"/>
         <w:rPr>
           <w:b/>
@@ -529,7 +551,6 @@
     </w:p>
     <w:p>
       <w:pPr>
-        <w:spacing w:line="360" w:lineRule="auto"/>
         <w:jc w:val="center"/>
         <w:rPr>
           <w:b/>
@@ -550,7 +571,6 @@
     </w:p>
     <w:p>
       <w:pPr>
-        <w:spacing w:line="360" w:lineRule="auto"/>
         <w:jc w:val="center"/>
         <w:rPr>
           <w:b/>
@@ -647,6 +667,14 @@
     </w:p>
     <w:p>
       <w:pPr>
+        <w:rPr>
+          <w:b/>
+          <w:szCs w:val="24"/>
+        </w:rPr>
+      </w:pPr>
+    </w:p>
+    <w:p>
+      <w:pPr>
         <w:jc w:val="center"/>
         <w:rPr>
           <w:b/>
@@ -656,25 +684,6 @@
     </w:p>
     <w:p>
       <w:pPr>
-        <w:jc w:val="center"/>
-        <w:rPr>
-          <w:b/>
-          <w:szCs w:val="24"/>
-        </w:rPr>
-      </w:pPr>
-    </w:p>
-    <w:p>
-      <w:pPr>
-        <w:jc w:val="center"/>
-        <w:rPr>
-          <w:b/>
-          <w:szCs w:val="24"/>
-        </w:rPr>
-      </w:pPr>
-    </w:p>
-    <w:p>
-      <w:pPr>
-        <w:spacing w:line="360" w:lineRule="auto"/>
         <w:jc w:val="center"/>
         <w:rPr>
           <w:b/>
@@ -698,32 +707,6 @@
         </w:rPr>
         <w:t xml:space="preserve"> PROYEK II</w:t>
       </w:r>
-    </w:p>
-    <w:p>
-      <w:pPr>
-        <w:tabs>
-          <w:tab w:val="left" w:pos="2160"/>
-          <w:tab w:val="left" w:pos="4140"/>
-        </w:tabs>
-        <w:spacing w:line="360" w:lineRule="auto"/>
-        <w:jc w:val="center"/>
-        <w:rPr>
-          <w:szCs w:val="36"/>
-        </w:rPr>
-      </w:pPr>
-    </w:p>
-    <w:p>
-      <w:pPr>
-        <w:tabs>
-          <w:tab w:val="left" w:pos="2160"/>
-          <w:tab w:val="left" w:pos="4140"/>
-        </w:tabs>
-        <w:spacing w:line="360" w:lineRule="auto"/>
-        <w:jc w:val="center"/>
-        <w:rPr>
-          <w:szCs w:val="36"/>
-        </w:rPr>
-      </w:pPr>
     </w:p>
     <w:p>
       <w:pPr>
@@ -736,34 +719,6 @@
           <w:szCs w:val="36"/>
         </w:rPr>
       </w:pPr>
-      <w:r>
-        <w:rPr>
-          <w:szCs w:val="36"/>
-        </w:rPr>
-        <w:t xml:space="preserve">Program </w:t>
-      </w:r>
-      <w:proofErr w:type="spellStart"/>
-      <w:r>
-        <w:rPr>
-          <w:szCs w:val="36"/>
-        </w:rPr>
-        <w:t>Studi</w:t>
-      </w:r>
-      <w:proofErr w:type="spellEnd"/>
-      <w:r>
-        <w:rPr>
-          <w:szCs w:val="36"/>
-        </w:rPr>
-        <w:t xml:space="preserve"> DIV Teknik </w:t>
-      </w:r>
-      <w:proofErr w:type="spellStart"/>
-      <w:r>
-        <w:rPr>
-          <w:szCs w:val="36"/>
-        </w:rPr>
-        <w:t>Informatika</w:t>
-      </w:r>
-      <w:proofErr w:type="spellEnd"/>
     </w:p>
     <w:p>
       <w:pPr>
@@ -788,6 +743,48 @@
           <w:szCs w:val="36"/>
         </w:rPr>
       </w:pPr>
+      <w:r>
+        <w:rPr>
+          <w:szCs w:val="36"/>
+        </w:rPr>
+        <w:t xml:space="preserve">Program </w:t>
+      </w:r>
+      <w:proofErr w:type="spellStart"/>
+      <w:r>
+        <w:rPr>
+          <w:szCs w:val="36"/>
+        </w:rPr>
+        <w:t>Studi</w:t>
+      </w:r>
+      <w:proofErr w:type="spellEnd"/>
+      <w:r>
+        <w:rPr>
+          <w:szCs w:val="36"/>
+        </w:rPr>
+        <w:t xml:space="preserve"> DIV </w:t>
+      </w:r>
+      <w:proofErr w:type="spellStart"/>
+      <w:r>
+        <w:rPr>
+          <w:szCs w:val="36"/>
+        </w:rPr>
+        <w:t>Teknik</w:t>
+      </w:r>
+      <w:proofErr w:type="spellEnd"/>
+      <w:r>
+        <w:rPr>
+          <w:szCs w:val="36"/>
+        </w:rPr>
+        <w:t xml:space="preserve"> </w:t>
+      </w:r>
+      <w:proofErr w:type="spellStart"/>
+      <w:r>
+        <w:rPr>
+          <w:szCs w:val="36"/>
+        </w:rPr>
+        <w:t>Informatika</w:t>
+      </w:r>
+      <w:proofErr w:type="spellEnd"/>
     </w:p>
     <w:p>
       <w:pPr>
@@ -807,7 +804,6 @@
           <w:tab w:val="left" w:pos="2160"/>
           <w:tab w:val="left" w:pos="4140"/>
         </w:tabs>
-        <w:jc w:val="center"/>
         <w:rPr>
           <w:szCs w:val="36"/>
         </w:rPr>
@@ -831,7 +827,6 @@
           <w:tab w:val="left" w:pos="2160"/>
           <w:tab w:val="left" w:pos="4140"/>
         </w:tabs>
-        <w:spacing w:line="360" w:lineRule="auto"/>
         <w:jc w:val="center"/>
         <w:rPr>
           <w:b/>
@@ -848,7 +843,6 @@
     </w:p>
     <w:p>
       <w:pPr>
-        <w:spacing w:line="360" w:lineRule="auto"/>
         <w:jc w:val="center"/>
         <w:rPr>
           <w:szCs w:val="24"/>
@@ -877,7 +871,6 @@
     </w:p>
     <w:p>
       <w:pPr>
-        <w:spacing w:line="360" w:lineRule="auto"/>
         <w:jc w:val="center"/>
         <w:rPr>
           <w:szCs w:val="24"/>
@@ -918,7 +911,6 @@
           <w:tab w:val="left" w:pos="2160"/>
           <w:tab w:val="left" w:pos="4140"/>
         </w:tabs>
-        <w:spacing w:line="360" w:lineRule="auto"/>
         <w:jc w:val="center"/>
         <w:rPr>
           <w:szCs w:val="24"/>
@@ -931,7 +923,6 @@
           <w:tab w:val="left" w:pos="2160"/>
           <w:tab w:val="left" w:pos="4140"/>
         </w:tabs>
-        <w:spacing w:line="360" w:lineRule="auto"/>
         <w:jc w:val="center"/>
         <w:rPr>
           <w:szCs w:val="24"/>
@@ -944,7 +935,6 @@
           <w:tab w:val="left" w:pos="2160"/>
           <w:tab w:val="left" w:pos="4140"/>
         </w:tabs>
-        <w:spacing w:line="360" w:lineRule="auto"/>
         <w:jc w:val="center"/>
         <w:rPr>
           <w:szCs w:val="24"/>
@@ -957,7 +947,6 @@
           <w:tab w:val="left" w:pos="2160"/>
           <w:tab w:val="left" w:pos="4140"/>
         </w:tabs>
-        <w:spacing w:line="360" w:lineRule="auto"/>
         <w:jc w:val="center"/>
         <w:rPr>
           <w:szCs w:val="24"/>
@@ -970,17 +959,24 @@
           <w:tab w:val="left" w:pos="2160"/>
           <w:tab w:val="left" w:pos="4140"/>
         </w:tabs>
-        <w:spacing w:line="360" w:lineRule="auto"/>
         <w:jc w:val="center"/>
         <w:rPr>
           <w:szCs w:val="36"/>
         </w:rPr>
       </w:pPr>
+      <w:proofErr w:type="spellStart"/>
       <w:r>
         <w:rPr>
           <w:szCs w:val="36"/>
         </w:rPr>
-        <w:t xml:space="preserve">Telah </w:t>
+        <w:t>Telah</w:t>
+      </w:r>
+      <w:proofErr w:type="spellEnd"/>
+      <w:r>
+        <w:rPr>
+          <w:szCs w:val="36"/>
+        </w:rPr>
+        <w:t xml:space="preserve"> </w:t>
       </w:r>
       <w:proofErr w:type="spellStart"/>
       <w:r>
@@ -997,7 +993,6 @@
           <w:tab w:val="left" w:pos="2160"/>
           <w:tab w:val="left" w:pos="4140"/>
         </w:tabs>
-        <w:spacing w:line="360" w:lineRule="auto"/>
         <w:jc w:val="center"/>
         <w:rPr>
           <w:szCs w:val="36"/>
@@ -1016,7 +1011,6 @@
           <w:tab w:val="left" w:pos="2160"/>
           <w:tab w:val="left" w:pos="4140"/>
         </w:tabs>
-        <w:spacing w:line="360" w:lineRule="auto"/>
         <w:jc w:val="center"/>
         <w:rPr>
           <w:b/>
@@ -1039,7 +1033,6 @@
           <w:tab w:val="left" w:pos="2160"/>
           <w:tab w:val="left" w:pos="4140"/>
         </w:tabs>
-        <w:spacing w:line="360" w:lineRule="auto"/>
         <w:jc w:val="center"/>
         <w:rPr>
           <w:b/>
@@ -1053,7 +1046,6 @@
           <w:tab w:val="left" w:pos="2160"/>
           <w:tab w:val="left" w:pos="4140"/>
         </w:tabs>
-        <w:spacing w:line="360" w:lineRule="auto"/>
         <w:rPr>
           <w:b/>
           <w:szCs w:val="36"/>
@@ -1066,7 +1058,6 @@
           <w:tab w:val="left" w:pos="2160"/>
           <w:tab w:val="left" w:pos="4140"/>
         </w:tabs>
-        <w:spacing w:line="360" w:lineRule="auto"/>
         <w:jc w:val="center"/>
         <w:rPr>
           <w:b/>
@@ -1080,7 +1071,6 @@
           <w:tab w:val="left" w:pos="2160"/>
           <w:tab w:val="left" w:pos="4140"/>
         </w:tabs>
-        <w:spacing w:line="360" w:lineRule="auto"/>
         <w:jc w:val="center"/>
         <w:rPr>
           <w:b/>
@@ -1094,13 +1084,45 @@
           <w:tab w:val="left" w:pos="2160"/>
           <w:tab w:val="left" w:pos="4140"/>
         </w:tabs>
-        <w:spacing w:line="360" w:lineRule="auto"/>
         <w:jc w:val="center"/>
         <w:rPr>
-          <w:b/>
           <w:szCs w:val="36"/>
         </w:rPr>
       </w:pPr>
+      <w:r>
+        <w:rPr>
+          <w:szCs w:val="36"/>
+        </w:rPr>
+        <w:t>N</w:t>
+      </w:r>
+      <w:r>
+        <w:rPr>
+          <w:szCs w:val="36"/>
+        </w:rPr>
+        <w:t xml:space="preserve">ama </w:t>
+      </w:r>
+      <w:proofErr w:type="spellStart"/>
+      <w:r>
+        <w:rPr>
+          <w:szCs w:val="36"/>
+        </w:rPr>
+        <w:t>Dosen</w:t>
+      </w:r>
+      <w:proofErr w:type="spellEnd"/>
+      <w:r>
+        <w:rPr>
+          <w:szCs w:val="36"/>
+        </w:rPr>
+        <w:t xml:space="preserve"> </w:t>
+      </w:r>
+      <w:proofErr w:type="spellStart"/>
+      <w:r>
+        <w:rPr>
+          <w:szCs w:val="36"/>
+        </w:rPr>
+        <w:t>Pembimbing</w:t>
+      </w:r>
+      <w:proofErr w:type="spellEnd"/>
     </w:p>
     <w:p>
       <w:pPr>
@@ -1108,30 +1130,31 @@
           <w:tab w:val="left" w:pos="2160"/>
           <w:tab w:val="left" w:pos="4140"/>
         </w:tabs>
-        <w:spacing w:line="360" w:lineRule="auto"/>
         <w:jc w:val="center"/>
         <w:rPr>
           <w:szCs w:val="36"/>
         </w:rPr>
       </w:pPr>
+      <w:proofErr w:type="spellStart"/>
       <w:r>
         <w:rPr>
           <w:szCs w:val="36"/>
         </w:rPr>
-        <w:t>N</w:t>
-      </w:r>
+        <w:t>Syafrial</w:t>
+      </w:r>
+      <w:proofErr w:type="spellEnd"/>
       <w:r>
         <w:rPr>
           <w:szCs w:val="36"/>
         </w:rPr>
-        <w:t xml:space="preserve">ama </w:t>
+        <w:t xml:space="preserve"> </w:t>
       </w:r>
       <w:proofErr w:type="spellStart"/>
       <w:r>
         <w:rPr>
           <w:szCs w:val="36"/>
         </w:rPr>
-        <w:t>Dosen</w:t>
+        <w:t>Fachri</w:t>
       </w:r>
       <w:proofErr w:type="spellEnd"/>
       <w:r>
@@ -1141,13 +1164,27 @@
         <w:t xml:space="preserve"> </w:t>
       </w:r>
       <w:proofErr w:type="spellStart"/>
+      <w:proofErr w:type="gramStart"/>
       <w:r>
         <w:rPr>
           <w:szCs w:val="36"/>
         </w:rPr>
-        <w:t>Pembimbing</w:t>
-      </w:r>
-      <w:proofErr w:type="spellEnd"/>
+        <w:t>Pane,ST</w:t>
+      </w:r>
+      <w:proofErr w:type="spellEnd"/>
+      <w:r>
+        <w:rPr>
+          <w:szCs w:val="36"/>
+        </w:rPr>
+        <w:t>.</w:t>
+      </w:r>
+      <w:proofErr w:type="gramEnd"/>
+      <w:r>
+        <w:rPr>
+          <w:szCs w:val="36"/>
+        </w:rPr>
+        <w:t xml:space="preserve"> MTI,EBDP.CDSP,SFPC</w:t>
+      </w:r>
     </w:p>
     <w:p>
       <w:pPr>
@@ -1155,83 +1192,17 @@
           <w:tab w:val="left" w:pos="2160"/>
           <w:tab w:val="left" w:pos="4140"/>
         </w:tabs>
-        <w:spacing w:line="360" w:lineRule="auto"/>
         <w:jc w:val="center"/>
         <w:rPr>
           <w:szCs w:val="36"/>
         </w:rPr>
       </w:pPr>
-      <w:proofErr w:type="spellStart"/>
       <w:r>
         <w:rPr>
           <w:szCs w:val="36"/>
         </w:rPr>
-        <w:t>Syafrial</w:t>
-      </w:r>
-      <w:proofErr w:type="spellEnd"/>
-      <w:r>
-        <w:rPr>
-          <w:szCs w:val="36"/>
-        </w:rPr>
-        <w:t xml:space="preserve"> </w:t>
-      </w:r>
-      <w:proofErr w:type="spellStart"/>
-      <w:r>
-        <w:rPr>
-          <w:szCs w:val="36"/>
-        </w:rPr>
-        <w:t>Fachri</w:t>
-      </w:r>
-      <w:proofErr w:type="spellEnd"/>
-      <w:r>
-        <w:rPr>
-          <w:szCs w:val="36"/>
-        </w:rPr>
-        <w:t xml:space="preserve"> </w:t>
-      </w:r>
-      <w:proofErr w:type="spellStart"/>
-      <w:proofErr w:type="gramStart"/>
-      <w:r>
-        <w:rPr>
-          <w:szCs w:val="36"/>
-        </w:rPr>
-        <w:t>Pane,ST</w:t>
-      </w:r>
-      <w:proofErr w:type="spellEnd"/>
-      <w:r>
-        <w:rPr>
-          <w:szCs w:val="36"/>
-        </w:rPr>
-        <w:t>.</w:t>
-      </w:r>
-      <w:proofErr w:type="gramEnd"/>
-      <w:r>
-        <w:rPr>
-          <w:szCs w:val="36"/>
-        </w:rPr>
-        <w:t xml:space="preserve"> MTI,EBDP.CDSP,SFPC</w:t>
-      </w:r>
-    </w:p>
-    <w:p>
-      <w:pPr>
-        <w:tabs>
-          <w:tab w:val="left" w:pos="2160"/>
-          <w:tab w:val="left" w:pos="4140"/>
-        </w:tabs>
-        <w:spacing w:line="360" w:lineRule="auto"/>
-        <w:jc w:val="center"/>
-        <w:rPr>
-          <w:szCs w:val="36"/>
-        </w:rPr>
-      </w:pPr>
-      <w:proofErr w:type="gramStart"/>
-      <w:r>
-        <w:rPr>
-          <w:szCs w:val="36"/>
-        </w:rPr>
         <w:t>NIK :</w:t>
       </w:r>
-      <w:proofErr w:type="gramEnd"/>
       <w:r>
         <w:rPr>
           <w:szCs w:val="36"/>
@@ -1271,7 +1242,6 @@
     </w:p>
     <w:p>
       <w:pPr>
-        <w:spacing w:line="360" w:lineRule="auto"/>
         <w:jc w:val="center"/>
         <w:rPr>
           <w:b/>
@@ -1289,7 +1259,6 @@
     </w:p>
     <w:p>
       <w:pPr>
-        <w:spacing w:line="360" w:lineRule="auto"/>
         <w:rPr>
           <w:szCs w:val="24"/>
         </w:rPr>
@@ -1359,7 +1328,6 @@
     </w:p>
     <w:p>
       <w:pPr>
-        <w:spacing w:line="360" w:lineRule="auto"/>
         <w:rPr>
           <w:szCs w:val="24"/>
         </w:rPr>
@@ -1415,13 +1383,21 @@
         <w:rPr>
           <w:szCs w:val="24"/>
         </w:rPr>
-        <w:t xml:space="preserve"> dan </w:t>
-      </w:r>
-      <w:r>
-        <w:rPr>
-          <w:szCs w:val="24"/>
-        </w:rPr>
-        <w:t xml:space="preserve">Dani </w:t>
+        <w:t xml:space="preserve"> </w:t>
+      </w:r>
+      <w:proofErr w:type="spellStart"/>
+      <w:r>
+        <w:rPr>
+          <w:szCs w:val="24"/>
+        </w:rPr>
+        <w:t>dan</w:t>
+      </w:r>
+      <w:proofErr w:type="spellEnd"/>
+      <w:r>
+        <w:rPr>
+          <w:szCs w:val="24"/>
+        </w:rPr>
+        <w:t xml:space="preserve"> Dani </w:t>
       </w:r>
       <w:proofErr w:type="spellStart"/>
       <w:r>
@@ -1434,7 +1410,6 @@
     </w:p>
     <w:p>
       <w:pPr>
-        <w:spacing w:line="360" w:lineRule="auto"/>
         <w:rPr>
           <w:szCs w:val="24"/>
         </w:rPr>
@@ -1467,7 +1442,6 @@
     </w:p>
     <w:p>
       <w:pPr>
-        <w:spacing w:line="360" w:lineRule="auto"/>
         <w:rPr>
           <w:szCs w:val="24"/>
         </w:rPr>
@@ -1491,7 +1465,21 @@
           <w:szCs w:val="24"/>
         </w:rPr>
         <w:tab/>
-        <w:t xml:space="preserve">: D4 Teknik </w:t>
+        <w:t xml:space="preserve">: D4 </w:t>
+      </w:r>
+      <w:proofErr w:type="spellStart"/>
+      <w:r>
+        <w:rPr>
+          <w:szCs w:val="24"/>
+        </w:rPr>
+        <w:t>Teknik</w:t>
+      </w:r>
+      <w:proofErr w:type="spellEnd"/>
+      <w:r>
+        <w:rPr>
+          <w:szCs w:val="24"/>
+        </w:rPr>
+        <w:t xml:space="preserve"> </w:t>
       </w:r>
       <w:proofErr w:type="spellStart"/>
       <w:r>
@@ -1504,7 +1492,6 @@
     </w:p>
     <w:p>
       <w:pPr>
-        <w:spacing w:line="360" w:lineRule="auto"/>
         <w:rPr>
           <w:szCs w:val="24"/>
         </w:rPr>
@@ -1541,7 +1528,6 @@
     </w:p>
     <w:p>
       <w:pPr>
-        <w:spacing w:line="360" w:lineRule="auto"/>
         <w:jc w:val="center"/>
         <w:rPr>
           <w:b/>
@@ -1560,7 +1546,6 @@
     </w:p>
     <w:p>
       <w:pPr>
-        <w:spacing w:line="360" w:lineRule="auto"/>
         <w:rPr>
           <w:szCs w:val="24"/>
         </w:rPr>
@@ -1766,7 +1751,6 @@
     </w:p>
     <w:p>
       <w:pPr>
-        <w:spacing w:line="360" w:lineRule="auto"/>
         <w:jc w:val="center"/>
         <w:rPr>
           <w:b/>
@@ -1776,7 +1760,6 @@
     </w:p>
     <w:p>
       <w:pPr>
-        <w:spacing w:line="360" w:lineRule="auto"/>
         <w:jc w:val="center"/>
         <w:rPr>
           <w:b/>
@@ -1793,7 +1776,6 @@
     </w:p>
     <w:p>
       <w:pPr>
-        <w:spacing w:line="360" w:lineRule="auto"/>
         <w:jc w:val="center"/>
         <w:rPr>
           <w:b/>
@@ -1819,7 +1801,6 @@
     </w:p>
     <w:p>
       <w:pPr>
-        <w:spacing w:line="360" w:lineRule="auto"/>
         <w:jc w:val="center"/>
         <w:rPr>
           <w:b/>
@@ -1830,7 +1811,6 @@
     </w:p>
     <w:p>
       <w:pPr>
-        <w:spacing w:line="360" w:lineRule="auto"/>
         <w:rPr>
           <w:szCs w:val="24"/>
         </w:rPr>
@@ -2048,21 +2028,19 @@
     </w:p>
     <w:p>
       <w:pPr>
-        <w:spacing w:line="360" w:lineRule="auto"/>
-        <w:rPr>
-          <w:szCs w:val="24"/>
-        </w:rPr>
-      </w:pPr>
-      <w:r>
-        <w:rPr>
-          <w:szCs w:val="24"/>
-        </w:rPr>
-        <w:t xml:space="preserve"> </w:t>
-      </w:r>
-    </w:p>
-    <w:p>
-      <w:pPr>
-        <w:spacing w:line="360" w:lineRule="auto"/>
+        <w:rPr>
+          <w:szCs w:val="24"/>
+        </w:rPr>
+      </w:pPr>
+      <w:r>
+        <w:rPr>
+          <w:szCs w:val="24"/>
+        </w:rPr>
+        <w:t xml:space="preserve"> </w:t>
+      </w:r>
+    </w:p>
+    <w:p>
+      <w:pPr>
         <w:rPr>
           <w:szCs w:val="24"/>
         </w:rPr>
@@ -2182,15 +2160,13 @@
     </w:p>
     <w:p>
       <w:pPr>
-        <w:spacing w:line="360" w:lineRule="auto"/>
-        <w:rPr>
-          <w:szCs w:val="24"/>
-        </w:rPr>
-      </w:pPr>
-    </w:p>
-    <w:p>
-      <w:pPr>
-        <w:spacing w:line="360" w:lineRule="auto"/>
+        <w:rPr>
+          <w:szCs w:val="24"/>
+        </w:rPr>
+      </w:pPr>
+    </w:p>
+    <w:p>
+      <w:pPr>
         <w:rPr>
           <w:b/>
           <w:bCs/>
@@ -2200,7 +2176,6 @@
     </w:p>
     <w:p>
       <w:pPr>
-        <w:spacing w:line="360" w:lineRule="auto"/>
         <w:rPr>
           <w:szCs w:val="24"/>
         </w:rPr>
@@ -2242,7 +2217,6 @@
     </w:p>
     <w:p>
       <w:pPr>
-        <w:spacing w:line="360" w:lineRule="auto"/>
         <w:rPr>
           <w:szCs w:val="24"/>
         </w:rPr>
@@ -2270,7 +2244,6 @@
     </w:p>
     <w:p>
       <w:pPr>
-        <w:spacing w:line="360" w:lineRule="auto"/>
         <w:rPr>
           <w:szCs w:val="24"/>
         </w:rPr>
@@ -2408,6 +2381,12 @@
     </w:p>
     <w:sdt>
       <w:sdtPr>
+        <w:rPr>
+          <w:rFonts w:ascii="Times New Roman" w:eastAsia="Times New Roman" w:hAnsi="Times New Roman" w:cs="Times New Roman"/>
+          <w:color w:val="auto"/>
+          <w:sz w:val="24"/>
+          <w:szCs w:val="20"/>
+        </w:rPr>
         <w:id w:val="2027827370"/>
         <w:docPartObj>
           <w:docPartGallery w:val="Table of Contents"/>
@@ -2416,13 +2395,9 @@
       </w:sdtPr>
       <w:sdtEndPr>
         <w:rPr>
-          <w:rFonts w:ascii="Times New Roman" w:eastAsia="Times New Roman" w:hAnsi="Times New Roman" w:cs="Times New Roman"/>
           <w:b/>
           <w:bCs/>
           <w:noProof/>
-          <w:color w:val="auto"/>
-          <w:sz w:val="24"/>
-          <w:szCs w:val="20"/>
         </w:rPr>
       </w:sdtEndPr>
       <w:sdtContent>
@@ -3336,7 +3311,6 @@
     </w:p>
     <w:p>
       <w:pPr>
-        <w:spacing w:line="360" w:lineRule="auto"/>
         <w:jc w:val="center"/>
         <w:rPr>
           <w:szCs w:val="28"/>
@@ -3428,10 +3402,8 @@
     <w:p>
       <w:pPr>
         <w:pStyle w:val="ListParagraph"/>
-        <w:spacing w:line="360" w:lineRule="auto"/>
         <w:ind w:left="0" w:firstLine="630"/>
         <w:rPr>
-          <w:b/>
           <w:szCs w:val="24"/>
         </w:rPr>
       </w:pPr>
@@ -3468,21 +3440,21 @@
         <w:rPr>
           <w:szCs w:val="24"/>
         </w:rPr>
-        <w:t>macamnya</w:t>
-      </w:r>
-      <w:proofErr w:type="spellEnd"/>
-      <w:r>
-        <w:rPr>
-          <w:szCs w:val="24"/>
-        </w:rPr>
-        <w:t xml:space="preserve"> </w:t>
-      </w:r>
-      <w:proofErr w:type="spellStart"/>
-      <w:r>
-        <w:rPr>
-          <w:szCs w:val="24"/>
-        </w:rPr>
-        <w:t>konten</w:t>
+        <w:t>macam</w:t>
+      </w:r>
+      <w:proofErr w:type="spellEnd"/>
+      <w:r>
+        <w:rPr>
+          <w:szCs w:val="24"/>
+        </w:rPr>
+        <w:t xml:space="preserve"> </w:t>
+      </w:r>
+      <w:proofErr w:type="spellStart"/>
+      <w:r>
+        <w:rPr>
+          <w:szCs w:val="24"/>
+        </w:rPr>
+        <w:t>topik</w:t>
       </w:r>
       <w:proofErr w:type="spellEnd"/>
       <w:r>
@@ -3496,105 +3468,107 @@
         <w:rPr>
           <w:szCs w:val="24"/>
         </w:rPr>
-        <w:t>tersebar</w:t>
-      </w:r>
-      <w:proofErr w:type="spellEnd"/>
-      <w:r>
-        <w:rPr>
-          <w:szCs w:val="24"/>
-        </w:rPr>
-        <w:t xml:space="preserve"> di media </w:t>
-      </w:r>
-      <w:proofErr w:type="spellStart"/>
-      <w:r>
-        <w:rPr>
-          <w:szCs w:val="24"/>
-        </w:rPr>
-        <w:t>sosial</w:t>
-      </w:r>
-      <w:proofErr w:type="spellEnd"/>
-      <w:r>
-        <w:rPr>
-          <w:szCs w:val="24"/>
-        </w:rPr>
-        <w:t xml:space="preserve"> </w:t>
-      </w:r>
-      <w:proofErr w:type="spellStart"/>
-      <w:r>
-        <w:rPr>
-          <w:szCs w:val="24"/>
-        </w:rPr>
-        <w:t>tidak</w:t>
-      </w:r>
-      <w:proofErr w:type="spellEnd"/>
-      <w:r>
-        <w:rPr>
-          <w:szCs w:val="24"/>
-        </w:rPr>
-        <w:t xml:space="preserve"> </w:t>
-      </w:r>
-      <w:proofErr w:type="spellStart"/>
-      <w:r>
-        <w:rPr>
-          <w:szCs w:val="24"/>
-        </w:rPr>
-        <w:t>jarang</w:t>
-      </w:r>
-      <w:proofErr w:type="spellEnd"/>
-      <w:r>
-        <w:rPr>
-          <w:szCs w:val="24"/>
-        </w:rPr>
-        <w:t xml:space="preserve"> </w:t>
-      </w:r>
-      <w:proofErr w:type="spellStart"/>
-      <w:r>
-        <w:rPr>
-          <w:szCs w:val="24"/>
-        </w:rPr>
-        <w:t>kita</w:t>
-      </w:r>
-      <w:proofErr w:type="spellEnd"/>
-      <w:r>
-        <w:rPr>
-          <w:szCs w:val="24"/>
-        </w:rPr>
-        <w:t xml:space="preserve"> </w:t>
-      </w:r>
-      <w:proofErr w:type="spellStart"/>
-      <w:r>
-        <w:rPr>
-          <w:szCs w:val="24"/>
-        </w:rPr>
-        <w:t>menemui</w:t>
-      </w:r>
-      <w:proofErr w:type="spellEnd"/>
-      <w:r>
-        <w:rPr>
-          <w:szCs w:val="24"/>
-        </w:rPr>
-        <w:t xml:space="preserve"> </w:t>
-      </w:r>
-      <w:proofErr w:type="spellStart"/>
-      <w:r>
-        <w:rPr>
-          <w:szCs w:val="24"/>
-        </w:rPr>
-        <w:t>hal</w:t>
-      </w:r>
-      <w:proofErr w:type="spellEnd"/>
-      <w:r>
-        <w:rPr>
-          <w:szCs w:val="24"/>
-        </w:rPr>
-        <w:t xml:space="preserve"> – </w:t>
-      </w:r>
-      <w:proofErr w:type="spellStart"/>
-      <w:r>
-        <w:rPr>
-          <w:szCs w:val="24"/>
-        </w:rPr>
-        <w:t>hal</w:t>
+        <w:t>ada</w:t>
+      </w:r>
+      <w:proofErr w:type="spellEnd"/>
+      <w:r>
+        <w:rPr>
+          <w:szCs w:val="24"/>
+        </w:rPr>
+        <w:t xml:space="preserve"> di internet </w:t>
+      </w:r>
+      <w:proofErr w:type="spellStart"/>
+      <w:proofErr w:type="gramStart"/>
+      <w:r>
+        <w:rPr>
+          <w:szCs w:val="24"/>
+        </w:rPr>
+        <w:t>ini</w:t>
+      </w:r>
+      <w:proofErr w:type="spellEnd"/>
+      <w:r>
+        <w:rPr>
+          <w:szCs w:val="24"/>
+        </w:rPr>
+        <w:t xml:space="preserve">  </w:t>
+      </w:r>
+      <w:proofErr w:type="spellStart"/>
+      <w:r>
+        <w:rPr>
+          <w:szCs w:val="24"/>
+        </w:rPr>
+        <w:t>tentunya</w:t>
+      </w:r>
+      <w:proofErr w:type="spellEnd"/>
+      <w:proofErr w:type="gramEnd"/>
+      <w:r>
+        <w:rPr>
+          <w:szCs w:val="24"/>
+        </w:rPr>
+        <w:t xml:space="preserve"> </w:t>
+      </w:r>
+      <w:proofErr w:type="spellStart"/>
+      <w:r>
+        <w:rPr>
+          <w:szCs w:val="24"/>
+        </w:rPr>
+        <w:t>akan</w:t>
+      </w:r>
+      <w:proofErr w:type="spellEnd"/>
+      <w:r>
+        <w:rPr>
+          <w:szCs w:val="24"/>
+        </w:rPr>
+        <w:t xml:space="preserve"> </w:t>
+      </w:r>
+      <w:proofErr w:type="spellStart"/>
+      <w:r>
+        <w:rPr>
+          <w:szCs w:val="24"/>
+        </w:rPr>
+        <w:t>membuat</w:t>
+      </w:r>
+      <w:proofErr w:type="spellEnd"/>
+      <w:r>
+        <w:rPr>
+          <w:szCs w:val="24"/>
+        </w:rPr>
+        <w:t xml:space="preserve"> </w:t>
+      </w:r>
+      <w:proofErr w:type="spellStart"/>
+      <w:r>
+        <w:rPr>
+          <w:szCs w:val="24"/>
+        </w:rPr>
+        <w:t>banyak</w:t>
+      </w:r>
+      <w:proofErr w:type="spellEnd"/>
+      <w:r>
+        <w:rPr>
+          <w:szCs w:val="24"/>
+        </w:rPr>
+        <w:t xml:space="preserve"> orang yang </w:t>
+      </w:r>
+      <w:proofErr w:type="spellStart"/>
+      <w:r>
+        <w:rPr>
+          <w:szCs w:val="24"/>
+        </w:rPr>
+        <w:t>memiliki</w:t>
+      </w:r>
+      <w:proofErr w:type="spellEnd"/>
+      <w:r>
+        <w:rPr>
+          <w:szCs w:val="24"/>
+        </w:rPr>
+        <w:t xml:space="preserve"> </w:t>
+      </w:r>
+      <w:proofErr w:type="spellStart"/>
+      <w:r>
+        <w:rPr>
+          <w:szCs w:val="24"/>
+        </w:rPr>
+        <w:t>pendapat</w:t>
       </w:r>
       <w:proofErr w:type="spellEnd"/>
       <w:r>
@@ -3608,6 +3582,132 @@
         <w:rPr>
           <w:szCs w:val="24"/>
         </w:rPr>
+        <w:t>berbeda</w:t>
+      </w:r>
+      <w:proofErr w:type="spellEnd"/>
+      <w:r>
+        <w:rPr>
+          <w:szCs w:val="24"/>
+        </w:rPr>
+        <w:t xml:space="preserve"> </w:t>
+      </w:r>
+      <w:proofErr w:type="spellStart"/>
+      <w:r>
+        <w:rPr>
+          <w:szCs w:val="24"/>
+        </w:rPr>
+        <w:t>antara</w:t>
+      </w:r>
+      <w:proofErr w:type="spellEnd"/>
+      <w:r>
+        <w:rPr>
+          <w:szCs w:val="24"/>
+        </w:rPr>
+        <w:t xml:space="preserve"> </w:t>
+      </w:r>
+      <w:proofErr w:type="spellStart"/>
+      <w:r>
+        <w:rPr>
+          <w:szCs w:val="24"/>
+        </w:rPr>
+        <w:t>satu</w:t>
+      </w:r>
+      <w:proofErr w:type="spellEnd"/>
+      <w:r>
+        <w:rPr>
+          <w:szCs w:val="24"/>
+        </w:rPr>
+        <w:t xml:space="preserve"> </w:t>
+      </w:r>
+      <w:proofErr w:type="spellStart"/>
+      <w:r>
+        <w:rPr>
+          <w:szCs w:val="24"/>
+        </w:rPr>
+        <w:t>sama</w:t>
+      </w:r>
+      <w:proofErr w:type="spellEnd"/>
+      <w:r>
+        <w:rPr>
+          <w:szCs w:val="24"/>
+        </w:rPr>
+        <w:t xml:space="preserve"> lain. </w:t>
+      </w:r>
+      <w:proofErr w:type="spellStart"/>
+      <w:r>
+        <w:rPr>
+          <w:szCs w:val="24"/>
+        </w:rPr>
+        <w:t>Oleh</w:t>
+      </w:r>
+      <w:proofErr w:type="spellEnd"/>
+      <w:r>
+        <w:rPr>
+          <w:szCs w:val="24"/>
+        </w:rPr>
+        <w:t xml:space="preserve"> </w:t>
+      </w:r>
+      <w:proofErr w:type="spellStart"/>
+      <w:r>
+        <w:rPr>
+          <w:szCs w:val="24"/>
+        </w:rPr>
+        <w:t>karena</w:t>
+      </w:r>
+      <w:proofErr w:type="spellEnd"/>
+      <w:r>
+        <w:rPr>
+          <w:szCs w:val="24"/>
+        </w:rPr>
+        <w:t xml:space="preserve"> </w:t>
+      </w:r>
+      <w:proofErr w:type="spellStart"/>
+      <w:r>
+        <w:rPr>
+          <w:szCs w:val="24"/>
+        </w:rPr>
+        <w:t>itu</w:t>
+      </w:r>
+      <w:proofErr w:type="spellEnd"/>
+      <w:r>
+        <w:rPr>
+          <w:szCs w:val="24"/>
+        </w:rPr>
+        <w:t xml:space="preserve"> </w:t>
+      </w:r>
+      <w:proofErr w:type="spellStart"/>
+      <w:r>
+        <w:rPr>
+          <w:szCs w:val="24"/>
+        </w:rPr>
+        <w:t>diperlukan</w:t>
+      </w:r>
+      <w:proofErr w:type="spellEnd"/>
+      <w:r>
+        <w:rPr>
+          <w:szCs w:val="24"/>
+        </w:rPr>
+        <w:t xml:space="preserve"> </w:t>
+      </w:r>
+      <w:proofErr w:type="spellStart"/>
+      <w:r>
+        <w:rPr>
+          <w:szCs w:val="24"/>
+        </w:rPr>
+        <w:t>analisa</w:t>
+      </w:r>
+      <w:proofErr w:type="spellEnd"/>
+      <w:r>
+        <w:rPr>
+          <w:szCs w:val="24"/>
+        </w:rPr>
+        <w:t xml:space="preserve"> agar </w:t>
+      </w:r>
+      <w:proofErr w:type="spellStart"/>
+      <w:r>
+        <w:rPr>
+          <w:szCs w:val="24"/>
+        </w:rPr>
         <w:t>dapat</w:t>
       </w:r>
       <w:proofErr w:type="spellEnd"/>
@@ -3622,448 +3722,296 @@
         <w:rPr>
           <w:szCs w:val="24"/>
         </w:rPr>
-        <w:t>berdampak</w:t>
-      </w:r>
-      <w:proofErr w:type="spellEnd"/>
-      <w:r>
-        <w:rPr>
-          <w:szCs w:val="24"/>
-        </w:rPr>
-        <w:t xml:space="preserve"> </w:t>
-      </w:r>
-      <w:proofErr w:type="spellStart"/>
-      <w:r>
-        <w:rPr>
-          <w:szCs w:val="24"/>
-        </w:rPr>
-        <w:t>negatif</w:t>
-      </w:r>
-      <w:proofErr w:type="spellEnd"/>
-      <w:r>
-        <w:rPr>
-          <w:szCs w:val="24"/>
-        </w:rPr>
-        <w:t xml:space="preserve"> </w:t>
-      </w:r>
-      <w:proofErr w:type="spellStart"/>
-      <w:r>
-        <w:rPr>
-          <w:szCs w:val="24"/>
-        </w:rPr>
-        <w:t>terharap</w:t>
-      </w:r>
-      <w:proofErr w:type="spellEnd"/>
-      <w:r>
-        <w:rPr>
-          <w:szCs w:val="24"/>
-        </w:rPr>
-        <w:t xml:space="preserve"> </w:t>
-      </w:r>
-      <w:proofErr w:type="spellStart"/>
-      <w:r>
-        <w:rPr>
-          <w:szCs w:val="24"/>
-        </w:rPr>
-        <w:t>kehidupan</w:t>
-      </w:r>
-      <w:proofErr w:type="spellEnd"/>
-      <w:r>
-        <w:rPr>
-          <w:szCs w:val="24"/>
-        </w:rPr>
-        <w:t xml:space="preserve"> </w:t>
-      </w:r>
-      <w:proofErr w:type="spellStart"/>
-      <w:r>
-        <w:rPr>
-          <w:szCs w:val="24"/>
-        </w:rPr>
-        <w:t>bermasyarakat</w:t>
-      </w:r>
-      <w:proofErr w:type="spellEnd"/>
-      <w:r>
-        <w:rPr>
-          <w:szCs w:val="24"/>
-        </w:rPr>
-        <w:t xml:space="preserve"> </w:t>
-      </w:r>
-      <w:proofErr w:type="spellStart"/>
-      <w:r>
-        <w:rPr>
-          <w:szCs w:val="24"/>
-        </w:rPr>
-        <w:t>kita</w:t>
-      </w:r>
-      <w:proofErr w:type="spellEnd"/>
-      <w:r>
-        <w:rPr>
-          <w:szCs w:val="24"/>
-        </w:rPr>
-        <w:t xml:space="preserve"> </w:t>
-      </w:r>
-      <w:proofErr w:type="spellStart"/>
-      <w:r>
-        <w:rPr>
-          <w:szCs w:val="24"/>
-        </w:rPr>
-        <w:t>semua</w:t>
-      </w:r>
-      <w:proofErr w:type="spellEnd"/>
-      <w:r>
-        <w:rPr>
-          <w:szCs w:val="24"/>
-        </w:rPr>
-        <w:t xml:space="preserve">. Ada </w:t>
-      </w:r>
-      <w:proofErr w:type="spellStart"/>
-      <w:r>
-        <w:rPr>
-          <w:szCs w:val="24"/>
-        </w:rPr>
-        <w:t>konten</w:t>
-      </w:r>
-      <w:proofErr w:type="spellEnd"/>
-      <w:r>
-        <w:rPr>
-          <w:szCs w:val="24"/>
-        </w:rPr>
+        <w:t>mengetahui</w:t>
+      </w:r>
+      <w:proofErr w:type="spellEnd"/>
+      <w:r>
+        <w:rPr>
+          <w:szCs w:val="24"/>
+        </w:rPr>
+        <w:t xml:space="preserve"> </w:t>
+      </w:r>
+      <w:r>
+        <w:rPr>
+          <w:i/>
+          <w:szCs w:val="24"/>
+        </w:rPr>
+        <w:t>sentiment</w:t>
+      </w:r>
+      <w:r>
+        <w:rPr>
+          <w:szCs w:val="24"/>
+        </w:rPr>
+        <w:t xml:space="preserve"> </w:t>
+      </w:r>
+      <w:proofErr w:type="spellStart"/>
+      <w:r>
+        <w:rPr>
+          <w:szCs w:val="24"/>
+        </w:rPr>
+        <w:t>masyarakat</w:t>
+      </w:r>
+      <w:proofErr w:type="spellEnd"/>
+      <w:r>
+        <w:rPr>
+          <w:szCs w:val="24"/>
+        </w:rPr>
+        <w:t xml:space="preserve"> </w:t>
+      </w:r>
+      <w:proofErr w:type="spellStart"/>
+      <w:r>
+        <w:rPr>
+          <w:szCs w:val="24"/>
+        </w:rPr>
+        <w:t>terhadap</w:t>
+      </w:r>
+      <w:proofErr w:type="spellEnd"/>
+      <w:r>
+        <w:rPr>
+          <w:szCs w:val="24"/>
+        </w:rPr>
+        <w:t xml:space="preserve"> </w:t>
+      </w:r>
+      <w:proofErr w:type="spellStart"/>
+      <w:r>
+        <w:rPr>
+          <w:szCs w:val="24"/>
+        </w:rPr>
+        <w:t>suatu</w:t>
+      </w:r>
+      <w:proofErr w:type="spellEnd"/>
+      <w:r>
+        <w:rPr>
+          <w:szCs w:val="24"/>
+        </w:rPr>
+        <w:t xml:space="preserve"> </w:t>
+      </w:r>
+      <w:proofErr w:type="spellStart"/>
+      <w:r>
+        <w:rPr>
+          <w:szCs w:val="24"/>
+        </w:rPr>
+        <w:t>topik</w:t>
+      </w:r>
+      <w:proofErr w:type="spellEnd"/>
+      <w:r>
+        <w:rPr>
+          <w:szCs w:val="24"/>
+        </w:rPr>
+        <w:t>.</w:t>
+      </w:r>
+      <w:r>
+        <w:rPr>
+          <w:szCs w:val="24"/>
+        </w:rPr>
+        <w:t xml:space="preserve"> </w:t>
+      </w:r>
+    </w:p>
+    <w:p>
+      <w:r>
+        <w:tab/>
+      </w:r>
+      <w:r>
+        <w:rPr>
+          <w:i/>
+        </w:rPr>
+        <w:t>Machine learning</w:t>
+      </w:r>
+      <w:r>
+        <w:t xml:space="preserve"> </w:t>
+      </w:r>
+      <w:proofErr w:type="spellStart"/>
+      <w:r>
+        <w:t>adalah</w:t>
+      </w:r>
+      <w:proofErr w:type="spellEnd"/>
+      <w:r>
+        <w:t xml:space="preserve"> </w:t>
+      </w:r>
+      <w:proofErr w:type="spellStart"/>
+      <w:r>
+        <w:t>cabang</w:t>
+      </w:r>
+      <w:proofErr w:type="spellEnd"/>
+      <w:r>
+        <w:t xml:space="preserve"> </w:t>
+      </w:r>
+      <w:proofErr w:type="spellStart"/>
+      <w:r>
+        <w:t>keilmuan</w:t>
+      </w:r>
+      <w:proofErr w:type="spellEnd"/>
+      <w:r>
         <w:t xml:space="preserve"> yang </w:t>
       </w:r>
       <w:proofErr w:type="spellStart"/>
       <w:r>
-        <w:rPr>
-          <w:szCs w:val="24"/>
-        </w:rPr>
+        <w:t>tepat</w:t>
+      </w:r>
+      <w:proofErr w:type="spellEnd"/>
+      <w:r>
+        <w:t xml:space="preserve"> </w:t>
+      </w:r>
+      <w:proofErr w:type="spellStart"/>
+      <w:r>
+        <w:t>untuk</w:t>
+      </w:r>
+      <w:proofErr w:type="spellEnd"/>
+      <w:r>
+        <w:t xml:space="preserve"> </w:t>
+      </w:r>
+      <w:proofErr w:type="spellStart"/>
+      <w:r>
+        <w:t>menganalisa</w:t>
+      </w:r>
+      <w:proofErr w:type="spellEnd"/>
+      <w:r>
+        <w:t xml:space="preserve"> </w:t>
+      </w:r>
+      <w:proofErr w:type="spellStart"/>
+      <w:r>
+        <w:t>sebuah</w:t>
+      </w:r>
+      <w:proofErr w:type="spellEnd"/>
+      <w:r>
+        <w:t xml:space="preserve"> data. </w:t>
+      </w:r>
+      <w:proofErr w:type="spellStart"/>
+      <w:r>
+        <w:t>Hasil</w:t>
+      </w:r>
+      <w:proofErr w:type="spellEnd"/>
+      <w:r>
+        <w:t xml:space="preserve"> </w:t>
+      </w:r>
+      <w:proofErr w:type="spellStart"/>
+      <w:r>
+        <w:t>komputasi</w:t>
+      </w:r>
+      <w:proofErr w:type="spellEnd"/>
+      <w:r>
+        <w:t xml:space="preserve"> data </w:t>
+      </w:r>
+      <w:proofErr w:type="spellStart"/>
+      <w:r>
+        <w:t>dari</w:t>
+      </w:r>
+      <w:proofErr w:type="spellEnd"/>
+      <w:r>
+        <w:t xml:space="preserve"> </w:t>
+      </w:r>
+      <w:r>
+        <w:rPr>
+          <w:i/>
+        </w:rPr>
+        <w:t>machine learning</w:t>
+      </w:r>
+      <w:r>
+        <w:t xml:space="preserve"> </w:t>
+      </w:r>
+      <w:proofErr w:type="spellStart"/>
+      <w:r>
+        <w:t>tersebut</w:t>
+      </w:r>
+      <w:proofErr w:type="spellEnd"/>
+      <w:r>
+        <w:t xml:space="preserve"> </w:t>
+      </w:r>
+      <w:proofErr w:type="spellStart"/>
+      <w:r>
+        <w:t>butuh</w:t>
+      </w:r>
+      <w:proofErr w:type="spellEnd"/>
+      <w:r>
+        <w:t xml:space="preserve"> </w:t>
+      </w:r>
+      <w:proofErr w:type="spellStart"/>
+      <w:r>
+        <w:t>ditampilkan</w:t>
+      </w:r>
+      <w:proofErr w:type="spellEnd"/>
+      <w:r>
+        <w:t xml:space="preserve"> agar </w:t>
+      </w:r>
+      <w:proofErr w:type="spellStart"/>
+      <w:r>
         <w:t>dapat</w:t>
       </w:r>
       <w:proofErr w:type="spellEnd"/>
       <w:r>
-        <w:rPr>
-          <w:szCs w:val="24"/>
-        </w:rPr>
-        <w:t xml:space="preserve"> </w:t>
-      </w:r>
-      <w:proofErr w:type="spellStart"/>
-      <w:r>
-        <w:rPr>
-          <w:szCs w:val="24"/>
-        </w:rPr>
-        <w:t>membuat</w:t>
-      </w:r>
-      <w:proofErr w:type="spellEnd"/>
-      <w:r>
-        <w:rPr>
-          <w:szCs w:val="24"/>
-        </w:rPr>
-        <w:t xml:space="preserve"> </w:t>
-      </w:r>
-      <w:proofErr w:type="spellStart"/>
-      <w:r>
-        <w:rPr>
-          <w:szCs w:val="24"/>
-        </w:rPr>
-        <w:t>kita</w:t>
-      </w:r>
-      <w:proofErr w:type="spellEnd"/>
-      <w:r>
-        <w:rPr>
-          <w:szCs w:val="24"/>
-        </w:rPr>
-        <w:t xml:space="preserve"> </w:t>
-      </w:r>
-      <w:proofErr w:type="spellStart"/>
-      <w:r>
-        <w:rPr>
-          <w:szCs w:val="24"/>
-        </w:rPr>
-        <w:t>menyerang</w:t>
-      </w:r>
-      <w:proofErr w:type="spellEnd"/>
-      <w:r>
-        <w:rPr>
-          <w:szCs w:val="24"/>
-        </w:rPr>
-        <w:t xml:space="preserve"> </w:t>
-      </w:r>
-      <w:proofErr w:type="spellStart"/>
-      <w:r>
-        <w:rPr>
-          <w:szCs w:val="24"/>
-        </w:rPr>
-        <w:t>satu</w:t>
-      </w:r>
-      <w:proofErr w:type="spellEnd"/>
-      <w:r>
-        <w:rPr>
-          <w:szCs w:val="24"/>
-        </w:rPr>
-        <w:t xml:space="preserve"> </w:t>
-      </w:r>
-      <w:proofErr w:type="spellStart"/>
-      <w:r>
-        <w:rPr>
-          <w:szCs w:val="24"/>
-        </w:rPr>
-        <w:t>sama</w:t>
-      </w:r>
-      <w:proofErr w:type="spellEnd"/>
-      <w:r>
-        <w:rPr>
-          <w:szCs w:val="24"/>
-        </w:rPr>
-        <w:t xml:space="preserve"> lain, </w:t>
-      </w:r>
-      <w:proofErr w:type="spellStart"/>
-      <w:r>
-        <w:rPr>
-          <w:szCs w:val="24"/>
-        </w:rPr>
-        <w:t>ada</w:t>
-      </w:r>
-      <w:proofErr w:type="spellEnd"/>
-      <w:r>
-        <w:rPr>
-          <w:szCs w:val="24"/>
-        </w:rPr>
-        <w:t xml:space="preserve"> </w:t>
-      </w:r>
-      <w:proofErr w:type="spellStart"/>
-      <w:r>
-        <w:rPr>
-          <w:szCs w:val="24"/>
-        </w:rPr>
-        <w:t>konten</w:t>
-      </w:r>
-      <w:proofErr w:type="spellEnd"/>
-      <w:r>
-        <w:rPr>
-          <w:szCs w:val="24"/>
-        </w:rPr>
-        <w:t xml:space="preserve"> yang </w:t>
-      </w:r>
-      <w:proofErr w:type="spellStart"/>
-      <w:r>
-        <w:rPr>
-          <w:szCs w:val="24"/>
-        </w:rPr>
-        <w:t>memberikan</w:t>
-      </w:r>
-      <w:proofErr w:type="spellEnd"/>
-      <w:r>
-        <w:rPr>
-          <w:szCs w:val="24"/>
-        </w:rPr>
-        <w:t xml:space="preserve"> </w:t>
-      </w:r>
-      <w:proofErr w:type="spellStart"/>
-      <w:r>
-        <w:rPr>
-          <w:szCs w:val="24"/>
-        </w:rPr>
-        <w:t>informasi</w:t>
-      </w:r>
-      <w:proofErr w:type="spellEnd"/>
-      <w:r>
-        <w:rPr>
-          <w:szCs w:val="24"/>
-        </w:rPr>
-        <w:t xml:space="preserve"> </w:t>
-      </w:r>
-      <w:proofErr w:type="spellStart"/>
-      <w:r>
-        <w:rPr>
-          <w:szCs w:val="24"/>
-        </w:rPr>
-        <w:t>tidak</w:t>
-      </w:r>
-      <w:proofErr w:type="spellEnd"/>
-      <w:r>
-        <w:rPr>
-          <w:szCs w:val="24"/>
-        </w:rPr>
-        <w:t xml:space="preserve"> </w:t>
-      </w:r>
-      <w:proofErr w:type="spellStart"/>
-      <w:r>
-        <w:rPr>
-          <w:szCs w:val="24"/>
-        </w:rPr>
-        <w:t>akurat</w:t>
-      </w:r>
-      <w:proofErr w:type="spellEnd"/>
-      <w:r>
-        <w:rPr>
-          <w:szCs w:val="24"/>
-        </w:rPr>
-        <w:t xml:space="preserve">, </w:t>
-      </w:r>
-      <w:proofErr w:type="spellStart"/>
-      <w:r>
-        <w:rPr>
-          <w:szCs w:val="24"/>
-        </w:rPr>
-        <w:t>ada</w:t>
-      </w:r>
-      <w:proofErr w:type="spellEnd"/>
-      <w:r>
-        <w:rPr>
-          <w:szCs w:val="24"/>
-        </w:rPr>
-        <w:t xml:space="preserve"> </w:t>
-      </w:r>
-      <w:proofErr w:type="spellStart"/>
-      <w:r>
-        <w:rPr>
-          <w:szCs w:val="24"/>
-        </w:rPr>
-        <w:t>konten</w:t>
-      </w:r>
-      <w:proofErr w:type="spellEnd"/>
-      <w:r>
-        <w:rPr>
-          <w:szCs w:val="24"/>
-        </w:rPr>
-        <w:t xml:space="preserve"> yang </w:t>
-      </w:r>
-      <w:proofErr w:type="spellStart"/>
-      <w:r>
-        <w:rPr>
-          <w:szCs w:val="24"/>
-        </w:rPr>
-        <w:t>memiliki</w:t>
-      </w:r>
-      <w:proofErr w:type="spellEnd"/>
-      <w:r>
-        <w:rPr>
-          <w:szCs w:val="24"/>
-        </w:rPr>
-        <w:t xml:space="preserve"> </w:t>
-      </w:r>
-      <w:proofErr w:type="spellStart"/>
-      <w:r>
-        <w:rPr>
-          <w:szCs w:val="24"/>
-        </w:rPr>
-        <w:t>maksud</w:t>
-      </w:r>
-      <w:proofErr w:type="spellEnd"/>
-      <w:r>
-        <w:rPr>
-          <w:szCs w:val="24"/>
-        </w:rPr>
-        <w:t xml:space="preserve"> </w:t>
-      </w:r>
-      <w:proofErr w:type="spellStart"/>
-      <w:r>
-        <w:rPr>
-          <w:szCs w:val="24"/>
-        </w:rPr>
-        <w:t>baik</w:t>
-      </w:r>
-      <w:proofErr w:type="spellEnd"/>
-      <w:r>
-        <w:rPr>
-          <w:szCs w:val="24"/>
-        </w:rPr>
-        <w:t xml:space="preserve"> </w:t>
-      </w:r>
-      <w:proofErr w:type="spellStart"/>
-      <w:r>
-        <w:rPr>
-          <w:szCs w:val="24"/>
-        </w:rPr>
-        <w:t>namun</w:t>
-      </w:r>
-      <w:proofErr w:type="spellEnd"/>
-      <w:r>
-        <w:rPr>
-          <w:szCs w:val="24"/>
-        </w:rPr>
-        <w:t xml:space="preserve"> </w:t>
-      </w:r>
-      <w:proofErr w:type="spellStart"/>
-      <w:r>
-        <w:rPr>
-          <w:szCs w:val="24"/>
-        </w:rPr>
-        <w:t>konten</w:t>
-      </w:r>
-      <w:proofErr w:type="spellEnd"/>
-      <w:r>
-        <w:rPr>
-          <w:szCs w:val="24"/>
-        </w:rPr>
-        <w:t xml:space="preserve"> </w:t>
-      </w:r>
-      <w:proofErr w:type="spellStart"/>
-      <w:r>
-        <w:rPr>
-          <w:szCs w:val="24"/>
-        </w:rPr>
+        <w:t xml:space="preserve"> </w:t>
+      </w:r>
+      <w:proofErr w:type="spellStart"/>
+      <w:r>
+        <w:t>dianalisa</w:t>
+      </w:r>
+      <w:proofErr w:type="spellEnd"/>
+      <w:r>
+        <w:t xml:space="preserve">. </w:t>
+      </w:r>
+      <w:proofErr w:type="spellStart"/>
+      <w:r>
+        <w:t>Untuk</w:t>
+      </w:r>
+      <w:proofErr w:type="spellEnd"/>
+      <w:r>
+        <w:t xml:space="preserve"> </w:t>
+      </w:r>
+      <w:proofErr w:type="spellStart"/>
+      <w:r>
+        <w:t>menampilkan</w:t>
+      </w:r>
+      <w:proofErr w:type="spellEnd"/>
+      <w:r>
+        <w:t xml:space="preserve"> data </w:t>
+      </w:r>
+      <w:proofErr w:type="spellStart"/>
+      <w:r>
         <w:t>tersebut</w:t>
       </w:r>
       <w:proofErr w:type="spellEnd"/>
       <w:r>
-        <w:rPr>
-          <w:szCs w:val="24"/>
-        </w:rPr>
-        <w:t xml:space="preserve"> </w:t>
-      </w:r>
-      <w:proofErr w:type="spellStart"/>
-      <w:r>
-        <w:rPr>
-          <w:szCs w:val="24"/>
-        </w:rPr>
-        <w:t>dikemas</w:t>
-      </w:r>
-      <w:proofErr w:type="spellEnd"/>
-      <w:r>
-        <w:rPr>
-          <w:szCs w:val="24"/>
-        </w:rPr>
-        <w:t xml:space="preserve"> </w:t>
-      </w:r>
-      <w:proofErr w:type="spellStart"/>
-      <w:r>
-        <w:rPr>
-          <w:szCs w:val="24"/>
-        </w:rPr>
-        <w:t>dengan</w:t>
-      </w:r>
-      <w:proofErr w:type="spellEnd"/>
-      <w:r>
-        <w:rPr>
-          <w:szCs w:val="24"/>
-        </w:rPr>
-        <w:t xml:space="preserve"> </w:t>
-      </w:r>
-      <w:proofErr w:type="spellStart"/>
-      <w:r>
-        <w:rPr>
-          <w:szCs w:val="24"/>
-        </w:rPr>
-        <w:t>tidak</w:t>
-      </w:r>
-      <w:proofErr w:type="spellEnd"/>
-      <w:r>
-        <w:rPr>
-          <w:szCs w:val="24"/>
-        </w:rPr>
-        <w:t xml:space="preserve"> </w:t>
-      </w:r>
-      <w:proofErr w:type="spellStart"/>
-      <w:r>
-        <w:rPr>
-          <w:szCs w:val="24"/>
-        </w:rPr>
-        <w:t>baik</w:t>
-      </w:r>
-      <w:proofErr w:type="spellEnd"/>
-      <w:r>
-        <w:rPr>
-          <w:szCs w:val="24"/>
-        </w:rPr>
-        <w:t>.</w:t>
+        <w:t xml:space="preserve"> kami </w:t>
+      </w:r>
+      <w:proofErr w:type="spellStart"/>
+      <w:r>
+        <w:t>akan</w:t>
+      </w:r>
+      <w:proofErr w:type="spellEnd"/>
+      <w:r>
+        <w:t xml:space="preserve"> </w:t>
+      </w:r>
+      <w:proofErr w:type="spellStart"/>
+      <w:r>
+        <w:t>menggunakan</w:t>
+      </w:r>
+      <w:proofErr w:type="spellEnd"/>
+      <w:r>
+        <w:t xml:space="preserve"> </w:t>
+      </w:r>
+      <w:proofErr w:type="spellStart"/>
+      <w:r>
+        <w:t>sebuah</w:t>
+      </w:r>
+      <w:proofErr w:type="spellEnd"/>
+      <w:r>
+        <w:t xml:space="preserve"> framework </w:t>
+      </w:r>
+      <w:proofErr w:type="spellStart"/>
+      <w:r>
+        <w:t>dari</w:t>
+      </w:r>
+      <w:proofErr w:type="spellEnd"/>
+      <w:r>
+        <w:t xml:space="preserve"> Bahasa </w:t>
+      </w:r>
+      <w:proofErr w:type="spellStart"/>
+      <w:r>
+        <w:t>pemrograman</w:t>
+      </w:r>
+      <w:proofErr w:type="spellEnd"/>
+      <w:r>
+        <w:t xml:space="preserve"> python. </w:t>
       </w:r>
     </w:p>
     <w:p>
@@ -4096,53 +4044,364 @@
     <w:p>
       <w:pPr>
         <w:pStyle w:val="ListParagraph"/>
-        <w:spacing w:line="360" w:lineRule="auto"/>
         <w:ind w:left="0" w:firstLine="630"/>
         <w:rPr>
           <w:szCs w:val="24"/>
         </w:rPr>
       </w:pPr>
-      <w:proofErr w:type="spellStart"/>
-      <w:r>
-        <w:rPr>
-          <w:szCs w:val="24"/>
-        </w:rPr>
-        <w:t>Aplikasi</w:t>
-      </w:r>
-      <w:proofErr w:type="spellEnd"/>
-      <w:r>
-        <w:rPr>
-          <w:szCs w:val="24"/>
-        </w:rPr>
-        <w:t xml:space="preserve"> </w:t>
-      </w:r>
-      <w:proofErr w:type="spellStart"/>
-      <w:r>
-        <w:rPr>
-          <w:szCs w:val="24"/>
-        </w:rPr>
-        <w:t>ini</w:t>
-      </w:r>
-      <w:proofErr w:type="spellEnd"/>
-      <w:r>
-        <w:rPr>
-          <w:szCs w:val="24"/>
-        </w:rPr>
-        <w:t xml:space="preserve"> </w:t>
-      </w:r>
-      <w:proofErr w:type="spellStart"/>
-      <w:r>
-        <w:rPr>
-          <w:szCs w:val="24"/>
-        </w:rPr>
-        <w:t>bertujuan</w:t>
-      </w:r>
-      <w:proofErr w:type="spellEnd"/>
-      <w:r>
-        <w:rPr>
-          <w:szCs w:val="24"/>
-        </w:rPr>
-        <w:t xml:space="preserve"> </w:t>
+      <w:r>
+        <w:rPr>
+          <w:szCs w:val="24"/>
+        </w:rPr>
+        <w:t xml:space="preserve">Dari </w:t>
+      </w:r>
+      <w:proofErr w:type="spellStart"/>
+      <w:r>
+        <w:rPr>
+          <w:szCs w:val="24"/>
+        </w:rPr>
+        <w:t>identifikasi</w:t>
+      </w:r>
+      <w:proofErr w:type="spellEnd"/>
+      <w:r>
+        <w:rPr>
+          <w:szCs w:val="24"/>
+        </w:rPr>
+        <w:t xml:space="preserve"> </w:t>
+      </w:r>
+      <w:proofErr w:type="spellStart"/>
+      <w:r>
+        <w:rPr>
+          <w:szCs w:val="24"/>
+        </w:rPr>
+        <w:t>masalah</w:t>
+      </w:r>
+      <w:proofErr w:type="spellEnd"/>
+      <w:r>
+        <w:rPr>
+          <w:szCs w:val="24"/>
+        </w:rPr>
+        <w:t xml:space="preserve"> di </w:t>
+      </w:r>
+      <w:proofErr w:type="spellStart"/>
+      <w:r>
+        <w:rPr>
+          <w:szCs w:val="24"/>
+        </w:rPr>
+        <w:t>atas</w:t>
+      </w:r>
+      <w:proofErr w:type="spellEnd"/>
+      <w:r>
+        <w:rPr>
+          <w:szCs w:val="24"/>
+        </w:rPr>
+        <w:t xml:space="preserve"> </w:t>
+      </w:r>
+      <w:proofErr w:type="spellStart"/>
+      <w:r>
+        <w:rPr>
+          <w:szCs w:val="24"/>
+        </w:rPr>
+        <w:t>dapat</w:t>
+      </w:r>
+      <w:proofErr w:type="spellEnd"/>
+      <w:r>
+        <w:rPr>
+          <w:szCs w:val="24"/>
+        </w:rPr>
+        <w:t xml:space="preserve"> </w:t>
+      </w:r>
+      <w:proofErr w:type="spellStart"/>
+      <w:r>
+        <w:rPr>
+          <w:szCs w:val="24"/>
+        </w:rPr>
+        <w:t>diuraikan</w:t>
+      </w:r>
+      <w:proofErr w:type="spellEnd"/>
+      <w:r>
+        <w:rPr>
+          <w:szCs w:val="24"/>
+        </w:rPr>
+        <w:t xml:space="preserve"> </w:t>
+      </w:r>
+      <w:proofErr w:type="spellStart"/>
+      <w:r>
+        <w:rPr>
+          <w:szCs w:val="24"/>
+        </w:rPr>
+        <w:t>tujuan</w:t>
+      </w:r>
+      <w:proofErr w:type="spellEnd"/>
+      <w:r>
+        <w:rPr>
+          <w:szCs w:val="24"/>
+        </w:rPr>
+        <w:t xml:space="preserve"> </w:t>
+      </w:r>
+      <w:proofErr w:type="spellStart"/>
+      <w:r>
+        <w:rPr>
+          <w:szCs w:val="24"/>
+        </w:rPr>
+        <w:t>dari</w:t>
+      </w:r>
+      <w:proofErr w:type="spellEnd"/>
+      <w:r>
+        <w:rPr>
+          <w:szCs w:val="24"/>
+        </w:rPr>
+        <w:t xml:space="preserve"> </w:t>
+      </w:r>
+      <w:proofErr w:type="spellStart"/>
+      <w:r>
+        <w:rPr>
+          <w:szCs w:val="24"/>
+        </w:rPr>
+        <w:t>aplikasi</w:t>
+      </w:r>
+      <w:proofErr w:type="spellEnd"/>
+      <w:r>
+        <w:rPr>
+          <w:szCs w:val="24"/>
+        </w:rPr>
+        <w:t xml:space="preserve"> kami </w:t>
+      </w:r>
+      <w:proofErr w:type="spellStart"/>
+      <w:r>
+        <w:rPr>
+          <w:szCs w:val="24"/>
+        </w:rPr>
+        <w:t>adalah</w:t>
+      </w:r>
+      <w:proofErr w:type="spellEnd"/>
+      <w:r>
+        <w:rPr>
+          <w:szCs w:val="24"/>
+        </w:rPr>
+        <w:t xml:space="preserve"> </w:t>
+      </w:r>
+      <w:proofErr w:type="spellStart"/>
+      <w:r>
+        <w:rPr>
+          <w:szCs w:val="24"/>
+        </w:rPr>
+        <w:t>sebagai</w:t>
+      </w:r>
+      <w:proofErr w:type="spellEnd"/>
+      <w:r>
+        <w:rPr>
+          <w:szCs w:val="24"/>
+        </w:rPr>
+        <w:t xml:space="preserve"> </w:t>
+      </w:r>
+      <w:proofErr w:type="spellStart"/>
+      <w:proofErr w:type="gramStart"/>
+      <w:r>
+        <w:rPr>
+          <w:szCs w:val="24"/>
+        </w:rPr>
+        <w:t>berikut</w:t>
+      </w:r>
+      <w:proofErr w:type="spellEnd"/>
+      <w:r>
+        <w:rPr>
+          <w:szCs w:val="24"/>
+        </w:rPr>
+        <w:t xml:space="preserve"> :</w:t>
+      </w:r>
+      <w:proofErr w:type="gramEnd"/>
+    </w:p>
+    <w:p>
+      <w:pPr>
+        <w:pStyle w:val="ListParagraph"/>
+        <w:numPr>
+          <w:ilvl w:val="0"/>
+          <w:numId w:val="4"/>
+        </w:numPr>
+        <w:rPr>
+          <w:szCs w:val="24"/>
+        </w:rPr>
+      </w:pPr>
+      <w:proofErr w:type="spellStart"/>
+      <w:r>
+        <w:rPr>
+          <w:szCs w:val="24"/>
+        </w:rPr>
+        <w:t>Menganalisis</w:t>
+      </w:r>
+      <w:proofErr w:type="spellEnd"/>
+      <w:r>
+        <w:rPr>
+          <w:szCs w:val="24"/>
+        </w:rPr>
+        <w:t xml:space="preserve"> </w:t>
+      </w:r>
+      <w:r>
+        <w:rPr>
+          <w:i/>
+          <w:szCs w:val="24"/>
+        </w:rPr>
+        <w:t>sentiment</w:t>
+      </w:r>
+      <w:r>
+        <w:rPr>
+          <w:szCs w:val="24"/>
+        </w:rPr>
+        <w:t xml:space="preserve"> </w:t>
+      </w:r>
+      <w:proofErr w:type="spellStart"/>
+      <w:r>
+        <w:rPr>
+          <w:szCs w:val="24"/>
+        </w:rPr>
+        <w:t>masyarakat</w:t>
+      </w:r>
+      <w:proofErr w:type="spellEnd"/>
+      <w:r>
+        <w:rPr>
+          <w:szCs w:val="24"/>
+        </w:rPr>
+        <w:t xml:space="preserve"> </w:t>
+      </w:r>
+      <w:proofErr w:type="spellStart"/>
+      <w:r>
+        <w:rPr>
+          <w:szCs w:val="24"/>
+        </w:rPr>
+        <w:t>terhadap</w:t>
+      </w:r>
+      <w:proofErr w:type="spellEnd"/>
+      <w:r>
+        <w:rPr>
+          <w:szCs w:val="24"/>
+        </w:rPr>
+        <w:t xml:space="preserve"> </w:t>
+      </w:r>
+      <w:proofErr w:type="spellStart"/>
+      <w:r>
+        <w:rPr>
+          <w:szCs w:val="24"/>
+        </w:rPr>
+        <w:t>topik</w:t>
+      </w:r>
+      <w:proofErr w:type="spellEnd"/>
+      <w:r>
+        <w:rPr>
+          <w:szCs w:val="24"/>
+        </w:rPr>
+        <w:t xml:space="preserve"> yang </w:t>
+      </w:r>
+      <w:proofErr w:type="spellStart"/>
+      <w:r>
+        <w:rPr>
+          <w:szCs w:val="24"/>
+        </w:rPr>
+        <w:t>sedang</w:t>
+      </w:r>
+      <w:proofErr w:type="spellEnd"/>
+      <w:r>
+        <w:rPr>
+          <w:szCs w:val="24"/>
+        </w:rPr>
+        <w:t xml:space="preserve"> viral </w:t>
+      </w:r>
+      <w:proofErr w:type="spellStart"/>
+      <w:r>
+        <w:rPr>
+          <w:szCs w:val="24"/>
+        </w:rPr>
+        <w:t>menggunakan</w:t>
+      </w:r>
+      <w:proofErr w:type="spellEnd"/>
+      <w:r>
+        <w:rPr>
+          <w:szCs w:val="24"/>
+        </w:rPr>
+        <w:t xml:space="preserve"> </w:t>
+      </w:r>
+      <w:proofErr w:type="spellStart"/>
+      <w:r>
+        <w:rPr>
+          <w:szCs w:val="24"/>
+        </w:rPr>
+        <w:t>algorima</w:t>
+      </w:r>
+      <w:proofErr w:type="spellEnd"/>
+      <w:r>
+        <w:rPr>
+          <w:szCs w:val="24"/>
+        </w:rPr>
+        <w:t xml:space="preserve"> </w:t>
+      </w:r>
+      <w:r>
+        <w:rPr>
+          <w:i/>
+          <w:szCs w:val="24"/>
+        </w:rPr>
+        <w:t>machine learning</w:t>
+      </w:r>
+      <w:r>
+        <w:rPr>
+          <w:szCs w:val="24"/>
+        </w:rPr>
+        <w:t xml:space="preserve"> </w:t>
+      </w:r>
+      <w:proofErr w:type="spellStart"/>
+      <w:r>
+        <w:rPr>
+          <w:szCs w:val="24"/>
+        </w:rPr>
+        <w:t>dengan</w:t>
+      </w:r>
+      <w:proofErr w:type="spellEnd"/>
+      <w:r>
+        <w:rPr>
+          <w:szCs w:val="24"/>
+        </w:rPr>
+        <w:t xml:space="preserve"> </w:t>
+      </w:r>
+      <w:proofErr w:type="spellStart"/>
+      <w:r>
+        <w:rPr>
+          <w:szCs w:val="24"/>
+        </w:rPr>
+        <w:t>pendekatan</w:t>
+      </w:r>
+      <w:proofErr w:type="spellEnd"/>
+      <w:r>
+        <w:rPr>
+          <w:szCs w:val="24"/>
+        </w:rPr>
+        <w:t xml:space="preserve"> LDA.</w:t>
+      </w:r>
+    </w:p>
+    <w:p>
+      <w:pPr>
+        <w:pStyle w:val="ListParagraph"/>
+        <w:numPr>
+          <w:ilvl w:val="0"/>
+          <w:numId w:val="4"/>
+        </w:numPr>
+        <w:rPr>
+          <w:szCs w:val="24"/>
+        </w:rPr>
+      </w:pPr>
+      <w:bookmarkStart w:id="27" w:name="_GoBack"/>
+      <w:bookmarkEnd w:id="27"/>
+      <w:proofErr w:type="spellStart"/>
+      <w:r>
+        <w:rPr>
+          <w:szCs w:val="24"/>
+        </w:rPr>
+        <w:t>Membuat</w:t>
+      </w:r>
+      <w:proofErr w:type="spellEnd"/>
+      <w:r>
+        <w:rPr>
+          <w:szCs w:val="24"/>
+        </w:rPr>
+        <w:t xml:space="preserve"> framework </w:t>
       </w:r>
       <w:proofErr w:type="spellStart"/>
       <w:r>
@@ -4163,616 +4422,56 @@
         <w:rPr>
           <w:szCs w:val="24"/>
         </w:rPr>
-        <w:t>menilai</w:t>
-      </w:r>
-      <w:proofErr w:type="spellEnd"/>
-      <w:r>
-        <w:rPr>
-          <w:szCs w:val="24"/>
-        </w:rPr>
-        <w:t xml:space="preserve"> </w:t>
-      </w:r>
-      <w:proofErr w:type="spellStart"/>
-      <w:r>
-        <w:rPr>
-          <w:szCs w:val="24"/>
-        </w:rPr>
-        <w:t>menilai</w:t>
-      </w:r>
-      <w:proofErr w:type="spellEnd"/>
-      <w:r>
-        <w:rPr>
-          <w:szCs w:val="24"/>
-        </w:rPr>
-        <w:t xml:space="preserve"> </w:t>
-      </w:r>
-      <w:proofErr w:type="spellStart"/>
-      <w:r>
-        <w:rPr>
-          <w:szCs w:val="24"/>
-        </w:rPr>
-        <w:t>konten</w:t>
-      </w:r>
-      <w:proofErr w:type="spellEnd"/>
-      <w:r>
-        <w:rPr>
-          <w:szCs w:val="24"/>
-        </w:rPr>
-        <w:t xml:space="preserve"> – </w:t>
-      </w:r>
-      <w:proofErr w:type="spellStart"/>
-      <w:r>
-        <w:rPr>
-          <w:szCs w:val="24"/>
-        </w:rPr>
-        <w:t>konten</w:t>
-      </w:r>
-      <w:proofErr w:type="spellEnd"/>
-      <w:r>
-        <w:rPr>
-          <w:szCs w:val="24"/>
-        </w:rPr>
-        <w:t xml:space="preserve"> yang </w:t>
-      </w:r>
-      <w:proofErr w:type="spellStart"/>
-      <w:r>
-        <w:rPr>
-          <w:szCs w:val="24"/>
-        </w:rPr>
-        <w:t>ada</w:t>
-      </w:r>
-      <w:proofErr w:type="spellEnd"/>
-      <w:r>
-        <w:rPr>
-          <w:szCs w:val="24"/>
-        </w:rPr>
-        <w:t xml:space="preserve"> di media </w:t>
-      </w:r>
-      <w:proofErr w:type="spellStart"/>
-      <w:r>
-        <w:rPr>
-          <w:szCs w:val="24"/>
-        </w:rPr>
-        <w:t>sosial</w:t>
-      </w:r>
-      <w:proofErr w:type="spellEnd"/>
-      <w:r>
-        <w:rPr>
-          <w:szCs w:val="24"/>
-        </w:rPr>
-        <w:t xml:space="preserve"> </w:t>
-      </w:r>
-      <w:proofErr w:type="spellStart"/>
-      <w:r>
-        <w:rPr>
-          <w:szCs w:val="24"/>
-        </w:rPr>
-        <w:t>secara</w:t>
-      </w:r>
-      <w:proofErr w:type="spellEnd"/>
-      <w:r>
-        <w:rPr>
-          <w:szCs w:val="24"/>
-        </w:rPr>
-        <w:t xml:space="preserve"> </w:t>
-      </w:r>
-      <w:proofErr w:type="spellStart"/>
-      <w:r>
-        <w:rPr>
-          <w:szCs w:val="24"/>
-        </w:rPr>
-        <w:t>objektif</w:t>
-      </w:r>
-      <w:proofErr w:type="spellEnd"/>
-      <w:r>
-        <w:rPr>
-          <w:szCs w:val="24"/>
-        </w:rPr>
-        <w:t xml:space="preserve"> dan </w:t>
-      </w:r>
-      <w:proofErr w:type="spellStart"/>
-      <w:r>
-        <w:rPr>
-          <w:szCs w:val="24"/>
-        </w:rPr>
-        <w:t>memberi</w:t>
-      </w:r>
-      <w:proofErr w:type="spellEnd"/>
-      <w:r>
-        <w:rPr>
-          <w:szCs w:val="24"/>
-        </w:rPr>
-        <w:t xml:space="preserve"> saran </w:t>
-      </w:r>
-      <w:proofErr w:type="spellStart"/>
-      <w:r>
-        <w:rPr>
-          <w:szCs w:val="24"/>
-        </w:rPr>
-        <w:t>bagaimana</w:t>
-      </w:r>
-      <w:proofErr w:type="spellEnd"/>
-      <w:r>
-        <w:rPr>
-          <w:szCs w:val="24"/>
-        </w:rPr>
-        <w:t xml:space="preserve"> agar </w:t>
-      </w:r>
-      <w:proofErr w:type="spellStart"/>
-      <w:r>
-        <w:rPr>
-          <w:szCs w:val="24"/>
-        </w:rPr>
-        <w:t>konten</w:t>
-      </w:r>
-      <w:proofErr w:type="spellEnd"/>
-      <w:r>
-        <w:rPr>
-          <w:szCs w:val="24"/>
-        </w:rPr>
-        <w:t xml:space="preserve"> </w:t>
-      </w:r>
-      <w:proofErr w:type="spellStart"/>
-      <w:r>
-        <w:rPr>
-          <w:szCs w:val="24"/>
-        </w:rPr>
-        <w:t>tersebut</w:t>
-      </w:r>
-      <w:proofErr w:type="spellEnd"/>
-      <w:r>
-        <w:rPr>
-          <w:szCs w:val="24"/>
-        </w:rPr>
-        <w:t xml:space="preserve"> </w:t>
-      </w:r>
-      <w:proofErr w:type="spellStart"/>
-      <w:r>
-        <w:rPr>
-          <w:szCs w:val="24"/>
-        </w:rPr>
-        <w:t>menjadi</w:t>
-      </w:r>
-      <w:proofErr w:type="spellEnd"/>
-      <w:r>
-        <w:rPr>
-          <w:szCs w:val="24"/>
-        </w:rPr>
-        <w:t xml:space="preserve"> </w:t>
-      </w:r>
-      <w:proofErr w:type="spellStart"/>
-      <w:r>
-        <w:rPr>
-          <w:szCs w:val="24"/>
-        </w:rPr>
-        <w:t>lebih</w:t>
-      </w:r>
-      <w:proofErr w:type="spellEnd"/>
-      <w:r>
-        <w:rPr>
-          <w:szCs w:val="24"/>
-        </w:rPr>
-        <w:t xml:space="preserve"> </w:t>
-      </w:r>
-      <w:proofErr w:type="spellStart"/>
-      <w:r>
-        <w:rPr>
-          <w:szCs w:val="24"/>
-        </w:rPr>
-        <w:t>baik</w:t>
-      </w:r>
-      <w:proofErr w:type="spellEnd"/>
-      <w:r>
-        <w:rPr>
-          <w:szCs w:val="24"/>
-        </w:rPr>
-        <w:t xml:space="preserve"> </w:t>
-      </w:r>
-      <w:proofErr w:type="spellStart"/>
-      <w:r>
-        <w:rPr>
-          <w:szCs w:val="24"/>
-        </w:rPr>
-        <w:t>lagi</w:t>
-      </w:r>
-      <w:proofErr w:type="spellEnd"/>
-      <w:r>
-        <w:rPr>
-          <w:szCs w:val="24"/>
-        </w:rPr>
-        <w:t xml:space="preserve"> </w:t>
-      </w:r>
-      <w:proofErr w:type="spellStart"/>
-      <w:r>
-        <w:rPr>
-          <w:szCs w:val="24"/>
-        </w:rPr>
-        <w:t>secara</w:t>
-      </w:r>
-      <w:proofErr w:type="spellEnd"/>
-      <w:r>
-        <w:rPr>
-          <w:szCs w:val="24"/>
-        </w:rPr>
-        <w:t xml:space="preserve"> </w:t>
-      </w:r>
-      <w:proofErr w:type="spellStart"/>
-      <w:r>
-        <w:rPr>
-          <w:szCs w:val="24"/>
-        </w:rPr>
-        <w:t>objektif</w:t>
-      </w:r>
-      <w:proofErr w:type="spellEnd"/>
-      <w:r>
-        <w:rPr>
-          <w:szCs w:val="24"/>
-        </w:rPr>
-        <w:t xml:space="preserve">. </w:t>
-      </w:r>
-      <w:proofErr w:type="spellStart"/>
-      <w:r>
-        <w:rPr>
-          <w:szCs w:val="24"/>
-        </w:rPr>
-        <w:t>Aplikasi</w:t>
-      </w:r>
-      <w:proofErr w:type="spellEnd"/>
-      <w:r>
-        <w:rPr>
-          <w:szCs w:val="24"/>
-        </w:rPr>
-        <w:t xml:space="preserve"> </w:t>
-      </w:r>
-      <w:proofErr w:type="spellStart"/>
-      <w:r>
-        <w:rPr>
-          <w:szCs w:val="24"/>
-        </w:rPr>
-        <w:t>ini</w:t>
-      </w:r>
-      <w:proofErr w:type="spellEnd"/>
-      <w:r>
-        <w:rPr>
-          <w:szCs w:val="24"/>
-        </w:rPr>
-        <w:t xml:space="preserve"> </w:t>
-      </w:r>
-      <w:proofErr w:type="spellStart"/>
-      <w:r>
-        <w:rPr>
-          <w:szCs w:val="24"/>
-        </w:rPr>
-        <w:t>akan</w:t>
-      </w:r>
-      <w:proofErr w:type="spellEnd"/>
-      <w:r>
-        <w:rPr>
-          <w:szCs w:val="24"/>
-        </w:rPr>
-        <w:t xml:space="preserve"> kami </w:t>
-      </w:r>
-      <w:proofErr w:type="spellStart"/>
-      <w:r>
-        <w:rPr>
-          <w:szCs w:val="24"/>
-        </w:rPr>
-        <w:t>buat</w:t>
-      </w:r>
-      <w:proofErr w:type="spellEnd"/>
-      <w:r>
-        <w:rPr>
-          <w:szCs w:val="24"/>
-        </w:rPr>
-        <w:t xml:space="preserve"> agar </w:t>
-      </w:r>
-      <w:proofErr w:type="spellStart"/>
-      <w:r>
-        <w:rPr>
-          <w:szCs w:val="24"/>
-        </w:rPr>
-        <w:t>berisi</w:t>
-      </w:r>
-      <w:proofErr w:type="spellEnd"/>
-      <w:r>
-        <w:rPr>
-          <w:szCs w:val="24"/>
-        </w:rPr>
-        <w:t xml:space="preserve"> </w:t>
-      </w:r>
-      <w:proofErr w:type="spellStart"/>
-      <w:r>
-        <w:rPr>
-          <w:szCs w:val="24"/>
-        </w:rPr>
-        <w:t>penilaian</w:t>
-      </w:r>
-      <w:proofErr w:type="spellEnd"/>
-      <w:r>
-        <w:rPr>
-          <w:szCs w:val="24"/>
-        </w:rPr>
-        <w:t xml:space="preserve"> </w:t>
-      </w:r>
-      <w:proofErr w:type="spellStart"/>
-      <w:r>
-        <w:rPr>
-          <w:szCs w:val="24"/>
-        </w:rPr>
-        <w:t>seobjektif</w:t>
-      </w:r>
-      <w:proofErr w:type="spellEnd"/>
-      <w:r>
-        <w:rPr>
-          <w:szCs w:val="24"/>
-        </w:rPr>
-        <w:t xml:space="preserve"> </w:t>
-      </w:r>
-      <w:proofErr w:type="spellStart"/>
-      <w:r>
-        <w:rPr>
-          <w:szCs w:val="24"/>
-        </w:rPr>
-        <w:t>mungkin</w:t>
-      </w:r>
-      <w:proofErr w:type="spellEnd"/>
-      <w:r>
-        <w:rPr>
-          <w:szCs w:val="24"/>
-        </w:rPr>
-        <w:t xml:space="preserve"> dan </w:t>
-      </w:r>
-      <w:proofErr w:type="spellStart"/>
-      <w:r>
-        <w:rPr>
-          <w:szCs w:val="24"/>
-        </w:rPr>
-        <w:t>mengesampingkan</w:t>
-      </w:r>
-      <w:proofErr w:type="spellEnd"/>
-      <w:r>
-        <w:rPr>
-          <w:szCs w:val="24"/>
-        </w:rPr>
-        <w:t xml:space="preserve"> </w:t>
-      </w:r>
-      <w:proofErr w:type="spellStart"/>
-      <w:r>
-        <w:rPr>
-          <w:szCs w:val="24"/>
-        </w:rPr>
-        <w:t>pendapat</w:t>
-      </w:r>
-      <w:proofErr w:type="spellEnd"/>
-      <w:r>
-        <w:rPr>
-          <w:szCs w:val="24"/>
-        </w:rPr>
-        <w:t xml:space="preserve"> </w:t>
-      </w:r>
-      <w:proofErr w:type="spellStart"/>
-      <w:r>
-        <w:rPr>
-          <w:szCs w:val="24"/>
-        </w:rPr>
-        <w:t>pribadi</w:t>
-      </w:r>
-      <w:proofErr w:type="spellEnd"/>
-      <w:r>
-        <w:rPr>
-          <w:szCs w:val="24"/>
-        </w:rPr>
-        <w:t xml:space="preserve">, </w:t>
-      </w:r>
-      <w:proofErr w:type="spellStart"/>
-      <w:r>
-        <w:rPr>
-          <w:szCs w:val="24"/>
-        </w:rPr>
-        <w:t>karna</w:t>
-      </w:r>
-      <w:proofErr w:type="spellEnd"/>
-      <w:r>
-        <w:rPr>
-          <w:szCs w:val="24"/>
-        </w:rPr>
-        <w:t xml:space="preserve"> </w:t>
-      </w:r>
-      <w:proofErr w:type="spellStart"/>
-      <w:r>
-        <w:rPr>
-          <w:szCs w:val="24"/>
-        </w:rPr>
-        <w:t>sesuatu</w:t>
-      </w:r>
-      <w:proofErr w:type="spellEnd"/>
-      <w:r>
-        <w:rPr>
-          <w:szCs w:val="24"/>
-        </w:rPr>
-        <w:t xml:space="preserve"> </w:t>
-      </w:r>
-      <w:proofErr w:type="spellStart"/>
-      <w:r>
-        <w:rPr>
-          <w:szCs w:val="24"/>
-        </w:rPr>
-        <w:t>hal</w:t>
-      </w:r>
-      <w:proofErr w:type="spellEnd"/>
-      <w:r>
-        <w:rPr>
-          <w:szCs w:val="24"/>
-        </w:rPr>
-        <w:t xml:space="preserve"> </w:t>
-      </w:r>
-      <w:proofErr w:type="spellStart"/>
-      <w:r>
-        <w:rPr>
-          <w:szCs w:val="24"/>
-        </w:rPr>
-        <w:t>bisa</w:t>
-      </w:r>
-      <w:proofErr w:type="spellEnd"/>
-      <w:r>
-        <w:rPr>
-          <w:szCs w:val="24"/>
-        </w:rPr>
-        <w:t xml:space="preserve"> </w:t>
-      </w:r>
-      <w:proofErr w:type="spellStart"/>
-      <w:r>
-        <w:rPr>
-          <w:szCs w:val="24"/>
-        </w:rPr>
-        <w:t>saja</w:t>
-      </w:r>
-      <w:proofErr w:type="spellEnd"/>
-      <w:r>
-        <w:rPr>
-          <w:szCs w:val="24"/>
-        </w:rPr>
-        <w:t xml:space="preserve"> </w:t>
-      </w:r>
-      <w:proofErr w:type="spellStart"/>
-      <w:r>
-        <w:rPr>
-          <w:szCs w:val="24"/>
-        </w:rPr>
-        <w:t>buruk</w:t>
-      </w:r>
-      <w:proofErr w:type="spellEnd"/>
-      <w:r>
-        <w:rPr>
-          <w:szCs w:val="24"/>
-        </w:rPr>
-        <w:t xml:space="preserve"> </w:t>
-      </w:r>
-      <w:proofErr w:type="spellStart"/>
-      <w:r>
-        <w:rPr>
-          <w:szCs w:val="24"/>
-        </w:rPr>
-        <w:t>secara</w:t>
-      </w:r>
-      <w:proofErr w:type="spellEnd"/>
-      <w:r>
-        <w:rPr>
-          <w:szCs w:val="24"/>
-        </w:rPr>
-        <w:t xml:space="preserve"> </w:t>
-      </w:r>
-      <w:proofErr w:type="spellStart"/>
-      <w:r>
-        <w:rPr>
-          <w:szCs w:val="24"/>
-        </w:rPr>
-        <w:t>objektif</w:t>
-      </w:r>
-      <w:proofErr w:type="spellEnd"/>
-      <w:r>
-        <w:rPr>
-          <w:szCs w:val="24"/>
-        </w:rPr>
-        <w:t xml:space="preserve"> </w:t>
-      </w:r>
-      <w:proofErr w:type="spellStart"/>
-      <w:r>
-        <w:rPr>
-          <w:szCs w:val="24"/>
-        </w:rPr>
-        <w:t>namun</w:t>
-      </w:r>
-      <w:proofErr w:type="spellEnd"/>
-      <w:r>
-        <w:rPr>
-          <w:szCs w:val="24"/>
-        </w:rPr>
-        <w:t xml:space="preserve"> </w:t>
-      </w:r>
-      <w:proofErr w:type="spellStart"/>
-      <w:r>
-        <w:rPr>
-          <w:szCs w:val="24"/>
-        </w:rPr>
-        <w:t>secara</w:t>
-      </w:r>
-      <w:proofErr w:type="spellEnd"/>
-      <w:r>
-        <w:rPr>
-          <w:szCs w:val="24"/>
-        </w:rPr>
-        <w:t xml:space="preserve"> </w:t>
-      </w:r>
-      <w:proofErr w:type="spellStart"/>
-      <w:r>
-        <w:rPr>
-          <w:szCs w:val="24"/>
-        </w:rPr>
-        <w:t>pribadi</w:t>
-      </w:r>
-      <w:proofErr w:type="spellEnd"/>
-      <w:r>
-        <w:rPr>
-          <w:szCs w:val="24"/>
-        </w:rPr>
-        <w:t xml:space="preserve"> </w:t>
-      </w:r>
-      <w:proofErr w:type="spellStart"/>
-      <w:r>
-        <w:rPr>
-          <w:szCs w:val="24"/>
-        </w:rPr>
-        <w:t>kita</w:t>
-      </w:r>
-      <w:proofErr w:type="spellEnd"/>
-      <w:r>
-        <w:rPr>
-          <w:szCs w:val="24"/>
-        </w:rPr>
-        <w:t xml:space="preserve"> </w:t>
-      </w:r>
-      <w:proofErr w:type="spellStart"/>
-      <w:r>
-        <w:rPr>
-          <w:szCs w:val="24"/>
-        </w:rPr>
-        <w:t>menyukai</w:t>
-      </w:r>
-      <w:proofErr w:type="spellEnd"/>
-      <w:r>
-        <w:rPr>
-          <w:szCs w:val="24"/>
-        </w:rPr>
-        <w:t xml:space="preserve"> </w:t>
-      </w:r>
-      <w:proofErr w:type="spellStart"/>
-      <w:r>
-        <w:rPr>
-          <w:szCs w:val="24"/>
-        </w:rPr>
-        <w:t>hal</w:t>
-      </w:r>
-      <w:proofErr w:type="spellEnd"/>
-      <w:r>
-        <w:rPr>
-          <w:szCs w:val="24"/>
-        </w:rPr>
-        <w:t xml:space="preserve"> </w:t>
-      </w:r>
-      <w:proofErr w:type="spellStart"/>
-      <w:r>
-        <w:rPr>
-          <w:szCs w:val="24"/>
-        </w:rPr>
-        <w:t>tersebut</w:t>
-      </w:r>
-      <w:proofErr w:type="spellEnd"/>
-      <w:r>
-        <w:rPr>
-          <w:szCs w:val="24"/>
-        </w:rPr>
-        <w:t>.</w:t>
+        <w:t>menampilkan</w:t>
+      </w:r>
+      <w:proofErr w:type="spellEnd"/>
+      <w:r>
+        <w:rPr>
+          <w:szCs w:val="24"/>
+        </w:rPr>
+        <w:t xml:space="preserve"> </w:t>
+      </w:r>
+      <w:proofErr w:type="spellStart"/>
+      <w:r>
+        <w:rPr>
+          <w:szCs w:val="24"/>
+        </w:rPr>
+        <w:t>hasil</w:t>
+      </w:r>
+      <w:proofErr w:type="spellEnd"/>
+      <w:r>
+        <w:rPr>
+          <w:szCs w:val="24"/>
+        </w:rPr>
+        <w:t xml:space="preserve"> </w:t>
+      </w:r>
+      <w:proofErr w:type="spellStart"/>
+      <w:r>
+        <w:rPr>
+          <w:szCs w:val="24"/>
+        </w:rPr>
+        <w:t>dari</w:t>
+      </w:r>
+      <w:proofErr w:type="spellEnd"/>
+      <w:r>
+        <w:rPr>
+          <w:szCs w:val="24"/>
+        </w:rPr>
+        <w:t xml:space="preserve"> </w:t>
+      </w:r>
+      <w:proofErr w:type="spellStart"/>
+      <w:r>
+        <w:rPr>
+          <w:szCs w:val="24"/>
+        </w:rPr>
+        <w:t>komputasi</w:t>
+      </w:r>
+      <w:proofErr w:type="spellEnd"/>
+      <w:r>
+        <w:rPr>
+          <w:szCs w:val="24"/>
+        </w:rPr>
+        <w:t xml:space="preserve"> data.</w:t>
       </w:r>
     </w:p>
     <w:p>
@@ -4783,11 +4482,11 @@
           <w:szCs w:val="24"/>
         </w:rPr>
       </w:pPr>
-      <w:bookmarkStart w:id="27" w:name="_Toc111419108"/>
-      <w:bookmarkStart w:id="28" w:name="_Toc111455602"/>
-      <w:bookmarkStart w:id="29" w:name="_Toc111455749"/>
-      <w:bookmarkStart w:id="30" w:name="_Toc112822624"/>
-      <w:bookmarkStart w:id="31" w:name="_Toc118401463"/>
+      <w:bookmarkStart w:id="28" w:name="_Toc111419108"/>
+      <w:bookmarkStart w:id="29" w:name="_Toc111455602"/>
+      <w:bookmarkStart w:id="30" w:name="_Toc111455749"/>
+      <w:bookmarkStart w:id="31" w:name="_Toc112822624"/>
+      <w:bookmarkStart w:id="32" w:name="_Toc118401463"/>
       <w:proofErr w:type="spellStart"/>
       <w:r>
         <w:rPr>
@@ -4809,12 +4508,168 @@
         </w:rPr>
         <w:t>Dokumentasi</w:t>
       </w:r>
-      <w:bookmarkEnd w:id="27"/>
       <w:bookmarkEnd w:id="28"/>
       <w:bookmarkEnd w:id="29"/>
       <w:bookmarkEnd w:id="30"/>
       <w:bookmarkEnd w:id="31"/>
-      <w:proofErr w:type="spellEnd"/>
+      <w:bookmarkEnd w:id="32"/>
+      <w:proofErr w:type="spellEnd"/>
+    </w:p>
+    <w:p>
+      <w:proofErr w:type="spellStart"/>
+      <w:r>
+        <w:t>Untuk</w:t>
+      </w:r>
+      <w:proofErr w:type="spellEnd"/>
+      <w:r>
+        <w:t xml:space="preserve"> </w:t>
+      </w:r>
+      <w:proofErr w:type="spellStart"/>
+      <w:r>
+        <w:t>menganalisis</w:t>
+      </w:r>
+      <w:proofErr w:type="spellEnd"/>
+      <w:r>
+        <w:t xml:space="preserve"> </w:t>
+      </w:r>
+      <w:r>
+        <w:rPr>
+          <w:i/>
+        </w:rPr>
+        <w:t>sentiment</w:t>
+      </w:r>
+      <w:r>
+        <w:t xml:space="preserve"> </w:t>
+      </w:r>
+      <w:proofErr w:type="spellStart"/>
+      <w:r>
+        <w:t>ada</w:t>
+      </w:r>
+      <w:proofErr w:type="spellEnd"/>
+      <w:r>
+        <w:t xml:space="preserve"> </w:t>
+      </w:r>
+      <w:proofErr w:type="spellStart"/>
+      <w:r>
+        <w:t>berbagai</w:t>
+      </w:r>
+      <w:proofErr w:type="spellEnd"/>
+      <w:r>
+        <w:t xml:space="preserve"> </w:t>
+      </w:r>
+      <w:proofErr w:type="spellStart"/>
+      <w:r>
+        <w:t>macam</w:t>
+      </w:r>
+      <w:proofErr w:type="spellEnd"/>
+      <w:r>
+        <w:t xml:space="preserve"> </w:t>
+      </w:r>
+      <w:proofErr w:type="spellStart"/>
+      <w:r>
+        <w:t>metode</w:t>
+      </w:r>
+      <w:proofErr w:type="spellEnd"/>
+      <w:r>
+        <w:t xml:space="preserve"> yang </w:t>
+      </w:r>
+      <w:proofErr w:type="spellStart"/>
+      <w:r>
+        <w:t>dapat</w:t>
+      </w:r>
+      <w:proofErr w:type="spellEnd"/>
+      <w:r>
+        <w:t xml:space="preserve"> </w:t>
+      </w:r>
+      <w:proofErr w:type="spellStart"/>
+      <w:r>
+        <w:t>digunakan</w:t>
+      </w:r>
+      <w:proofErr w:type="spellEnd"/>
+      <w:r>
+        <w:t xml:space="preserve"> </w:t>
+      </w:r>
+      <w:proofErr w:type="spellStart"/>
+      <w:r>
+        <w:t>akan</w:t>
+      </w:r>
+      <w:proofErr w:type="spellEnd"/>
+      <w:r>
+        <w:t xml:space="preserve"> </w:t>
+      </w:r>
+      <w:proofErr w:type="spellStart"/>
+      <w:r>
+        <w:t>tetapi</w:t>
+      </w:r>
+      <w:proofErr w:type="spellEnd"/>
+      <w:r>
+        <w:t xml:space="preserve"> di </w:t>
+      </w:r>
+      <w:proofErr w:type="spellStart"/>
+      <w:r>
+        <w:t>sini</w:t>
+      </w:r>
+      <w:proofErr w:type="spellEnd"/>
+      <w:r>
+        <w:t xml:space="preserve"> kami </w:t>
+      </w:r>
+      <w:proofErr w:type="spellStart"/>
+      <w:r>
+        <w:t>akan</w:t>
+      </w:r>
+      <w:proofErr w:type="spellEnd"/>
+      <w:r>
+        <w:t xml:space="preserve"> </w:t>
+      </w:r>
+      <w:proofErr w:type="spellStart"/>
+      <w:r>
+        <w:t>mencoba</w:t>
+      </w:r>
+      <w:proofErr w:type="spellEnd"/>
+      <w:r>
+        <w:t xml:space="preserve"> </w:t>
+      </w:r>
+      <w:proofErr w:type="spellStart"/>
+      <w:r>
+        <w:t>untuk</w:t>
+      </w:r>
+      <w:proofErr w:type="spellEnd"/>
+      <w:r>
+        <w:t xml:space="preserve"> </w:t>
+      </w:r>
+      <w:proofErr w:type="spellStart"/>
+      <w:r>
+        <w:t>menggunakan</w:t>
+      </w:r>
+      <w:proofErr w:type="spellEnd"/>
+      <w:r>
+        <w:t xml:space="preserve"> </w:t>
+      </w:r>
+      <w:r>
+        <w:rPr>
+          <w:i/>
+        </w:rPr>
+        <w:t>machine learning</w:t>
+      </w:r>
+      <w:r>
+        <w:t xml:space="preserve"> </w:t>
+      </w:r>
+      <w:proofErr w:type="spellStart"/>
+      <w:r>
+        <w:t>dengan</w:t>
+      </w:r>
+      <w:proofErr w:type="spellEnd"/>
+      <w:r>
+        <w:t xml:space="preserve"> </w:t>
+      </w:r>
+      <w:proofErr w:type="spellStart"/>
+      <w:r>
+        <w:t>algorma</w:t>
+      </w:r>
+      <w:proofErr w:type="spellEnd"/>
+      <w:r>
+        <w:t xml:space="preserve"> LDA.</w:t>
+      </w:r>
     </w:p>
     <w:sectPr>
       <w:footerReference w:type="default" r:id="rId10"/>
@@ -4827,7 +4682,7 @@
 </file>
 
 <file path=word/endnotes.xml><?xml version="1.0" encoding="utf-8"?>
-<w:endnotes xmlns:wpc="http://schemas.microsoft.com/office/word/2010/wordprocessingCanvas" xmlns:cx="http://schemas.microsoft.com/office/drawing/2014/chartex" xmlns:cx1="http://schemas.microsoft.com/office/drawing/2015/9/8/chartex" xmlns:cx2="http://schemas.microsoft.com/office/drawing/2015/10/21/chartex" xmlns:cx3="http://schemas.microsoft.com/office/drawing/2016/5/9/chartex" xmlns:cx4="http://schemas.microsoft.com/office/drawing/2016/5/10/chartex" xmlns:cx5="http://schemas.microsoft.com/office/drawing/2016/5/11/chartex" xmlns:cx6="http://schemas.microsoft.com/office/drawing/2016/5/12/chartex" xmlns:cx7="http://schemas.microsoft.com/office/drawing/2016/5/13/chartex" xmlns:cx8="http://schemas.microsoft.com/office/drawing/2016/5/14/chartex" xmlns:mc="http://schemas.openxmlformats.org/markup-compatibility/2006" xmlns:aink="http://schemas.microsoft.com/office/drawing/2016/ink" xmlns:am3d="http://schemas.microsoft.com/office/drawing/2017/model3d" xmlns:o="urn:schemas-microsoft-com:office:office" xmlns:oel="http://schemas.microsoft.com/office/2019/extlst" xmlns:r="http://schemas.openxmlformats.org/officeDocument/2006/relationships" xmlns:m="http://schemas.openxmlformats.org/officeDocument/2006/math" xmlns:v="urn:schemas-microsoft-com:vml" xmlns:wp14="http://schemas.microsoft.com/office/word/2010/wordprocessingDrawing" xmlns:wp="http://schemas.openxmlformats.org/drawingml/2006/wordprocessingDrawing" xmlns:w10="urn:schemas-microsoft-com:office:word" xmlns:w="http://schemas.openxmlformats.org/wordprocessingml/2006/main" xmlns:w14="http://schemas.microsoft.com/office/word/2010/wordml" xmlns:w15="http://schemas.microsoft.com/office/word/2012/wordml" xmlns:w16cex="http://schemas.microsoft.com/office/word/2018/wordml/cex" xmlns:w16cid="http://schemas.microsoft.com/office/word/2016/wordml/cid" xmlns:w16="http://schemas.microsoft.com/office/word/2018/wordml" xmlns:w16sdtdh="http://schemas.microsoft.com/office/word/2020/wordml/sdtdatahash" xmlns:w16se="http://schemas.microsoft.com/office/word/2015/wordml/symex" xmlns:wpg="http://schemas.microsoft.com/office/word/2010/wordprocessingGroup" xmlns:wpi="http://schemas.microsoft.com/office/word/2010/wordprocessingInk" xmlns:wne="http://schemas.microsoft.com/office/word/2006/wordml" xmlns:wps="http://schemas.microsoft.com/office/word/2010/wordprocessingShape" mc:Ignorable="w14 w15 w16se w16cid w16 w16cex w16sdtdh wp14">
+<w:endnotes xmlns:wpc="http://schemas.microsoft.com/office/word/2010/wordprocessingCanvas" xmlns:cx="http://schemas.microsoft.com/office/drawing/2014/chartex" xmlns:mc="http://schemas.openxmlformats.org/markup-compatibility/2006" xmlns:o="urn:schemas-microsoft-com:office:office" xmlns:r="http://schemas.openxmlformats.org/officeDocument/2006/relationships" xmlns:m="http://schemas.openxmlformats.org/officeDocument/2006/math" xmlns:v="urn:schemas-microsoft-com:vml" xmlns:wp14="http://schemas.microsoft.com/office/word/2010/wordprocessingDrawing" xmlns:wp="http://schemas.openxmlformats.org/drawingml/2006/wordprocessingDrawing" xmlns:w10="urn:schemas-microsoft-com:office:word" xmlns:w="http://schemas.openxmlformats.org/wordprocessingml/2006/main" xmlns:w14="http://schemas.microsoft.com/office/word/2010/wordml" xmlns:w15="http://schemas.microsoft.com/office/word/2012/wordml" xmlns:w16se="http://schemas.microsoft.com/office/word/2015/wordml/symex" xmlns:wpg="http://schemas.microsoft.com/office/word/2010/wordprocessingGroup" xmlns:wpi="http://schemas.microsoft.com/office/word/2010/wordprocessingInk" xmlns:wne="http://schemas.microsoft.com/office/word/2006/wordml" xmlns:wps="http://schemas.microsoft.com/office/word/2010/wordprocessingShape" mc:Ignorable="w14 w15 w16se wp14">
   <w:endnote w:type="separator" w:id="-1">
     <w:p>
       <w:r>
@@ -4846,7 +4701,7 @@
 </file>
 
 <file path=word/footer1.xml><?xml version="1.0" encoding="utf-8"?>
-<w:ftr xmlns:wpc="http://schemas.microsoft.com/office/word/2010/wordprocessingCanvas" xmlns:cx="http://schemas.microsoft.com/office/drawing/2014/chartex" xmlns:cx1="http://schemas.microsoft.com/office/drawing/2015/9/8/chartex" xmlns:cx2="http://schemas.microsoft.com/office/drawing/2015/10/21/chartex" xmlns:cx3="http://schemas.microsoft.com/office/drawing/2016/5/9/chartex" xmlns:cx4="http://schemas.microsoft.com/office/drawing/2016/5/10/chartex" xmlns:cx5="http://schemas.microsoft.com/office/drawing/2016/5/11/chartex" xmlns:cx6="http://schemas.microsoft.com/office/drawing/2016/5/12/chartex" xmlns:cx7="http://schemas.microsoft.com/office/drawing/2016/5/13/chartex" xmlns:cx8="http://schemas.microsoft.com/office/drawing/2016/5/14/chartex" xmlns:mc="http://schemas.openxmlformats.org/markup-compatibility/2006" xmlns:aink="http://schemas.microsoft.com/office/drawing/2016/ink" xmlns:am3d="http://schemas.microsoft.com/office/drawing/2017/model3d" xmlns:o="urn:schemas-microsoft-com:office:office" xmlns:oel="http://schemas.microsoft.com/office/2019/extlst" xmlns:r="http://schemas.openxmlformats.org/officeDocument/2006/relationships" xmlns:m="http://schemas.openxmlformats.org/officeDocument/2006/math" xmlns:v="urn:schemas-microsoft-com:vml" xmlns:wp14="http://schemas.microsoft.com/office/word/2010/wordprocessingDrawing" xmlns:wp="http://schemas.openxmlformats.org/drawingml/2006/wordprocessingDrawing" xmlns:w10="urn:schemas-microsoft-com:office:word" xmlns:w="http://schemas.openxmlformats.org/wordprocessingml/2006/main" xmlns:w14="http://schemas.microsoft.com/office/word/2010/wordml" xmlns:w15="http://schemas.microsoft.com/office/word/2012/wordml" xmlns:w16cex="http://schemas.microsoft.com/office/word/2018/wordml/cex" xmlns:w16cid="http://schemas.microsoft.com/office/word/2016/wordml/cid" xmlns:w16="http://schemas.microsoft.com/office/word/2018/wordml" xmlns:w16sdtdh="http://schemas.microsoft.com/office/word/2020/wordml/sdtdatahash" xmlns:w16se="http://schemas.microsoft.com/office/word/2015/wordml/symex" xmlns:wpg="http://schemas.microsoft.com/office/word/2010/wordprocessingGroup" xmlns:wpi="http://schemas.microsoft.com/office/word/2010/wordprocessingInk" xmlns:wne="http://schemas.microsoft.com/office/word/2006/wordml" xmlns:wps="http://schemas.microsoft.com/office/word/2010/wordprocessingShape" mc:Ignorable="w14 w15 w16se w16cid w16 w16cex w16sdtdh wp14">
+<w:ftr xmlns:wpc="http://schemas.microsoft.com/office/word/2010/wordprocessingCanvas" xmlns:cx="http://schemas.microsoft.com/office/drawing/2014/chartex" xmlns:mc="http://schemas.openxmlformats.org/markup-compatibility/2006" xmlns:o="urn:schemas-microsoft-com:office:office" xmlns:r="http://schemas.openxmlformats.org/officeDocument/2006/relationships" xmlns:m="http://schemas.openxmlformats.org/officeDocument/2006/math" xmlns:v="urn:schemas-microsoft-com:vml" xmlns:wp14="http://schemas.microsoft.com/office/word/2010/wordprocessingDrawing" xmlns:wp="http://schemas.openxmlformats.org/drawingml/2006/wordprocessingDrawing" xmlns:w10="urn:schemas-microsoft-com:office:word" xmlns:w="http://schemas.openxmlformats.org/wordprocessingml/2006/main" xmlns:w14="http://schemas.microsoft.com/office/word/2010/wordml" xmlns:w15="http://schemas.microsoft.com/office/word/2012/wordml" xmlns:w16se="http://schemas.microsoft.com/office/word/2015/wordml/symex" xmlns:wpg="http://schemas.microsoft.com/office/word/2010/wordprocessingGroup" xmlns:wpi="http://schemas.microsoft.com/office/word/2010/wordprocessingInk" xmlns:wne="http://schemas.microsoft.com/office/word/2006/wordml" xmlns:wps="http://schemas.microsoft.com/office/word/2010/wordprocessingShape" mc:Ignorable="w14 w15 w16se wp14">
   <w:p>
     <w:pPr>
       <w:pStyle w:val="Footer"/>
@@ -4861,7 +4716,7 @@
 </file>
 
 <file path=word/footnotes.xml><?xml version="1.0" encoding="utf-8"?>
-<w:footnotes xmlns:wpc="http://schemas.microsoft.com/office/word/2010/wordprocessingCanvas" xmlns:cx="http://schemas.microsoft.com/office/drawing/2014/chartex" xmlns:cx1="http://schemas.microsoft.com/office/drawing/2015/9/8/chartex" xmlns:cx2="http://schemas.microsoft.com/office/drawing/2015/10/21/chartex" xmlns:cx3="http://schemas.microsoft.com/office/drawing/2016/5/9/chartex" xmlns:cx4="http://schemas.microsoft.com/office/drawing/2016/5/10/chartex" xmlns:cx5="http://schemas.microsoft.com/office/drawing/2016/5/11/chartex" xmlns:cx6="http://schemas.microsoft.com/office/drawing/2016/5/12/chartex" xmlns:cx7="http://schemas.microsoft.com/office/drawing/2016/5/13/chartex" xmlns:cx8="http://schemas.microsoft.com/office/drawing/2016/5/14/chartex" xmlns:mc="http://schemas.openxmlformats.org/markup-compatibility/2006" xmlns:aink="http://schemas.microsoft.com/office/drawing/2016/ink" xmlns:am3d="http://schemas.microsoft.com/office/drawing/2017/model3d" xmlns:o="urn:schemas-microsoft-com:office:office" xmlns:oel="http://schemas.microsoft.com/office/2019/extlst" xmlns:r="http://schemas.openxmlformats.org/officeDocument/2006/relationships" xmlns:m="http://schemas.openxmlformats.org/officeDocument/2006/math" xmlns:v="urn:schemas-microsoft-com:vml" xmlns:wp14="http://schemas.microsoft.com/office/word/2010/wordprocessingDrawing" xmlns:wp="http://schemas.openxmlformats.org/drawingml/2006/wordprocessingDrawing" xmlns:w10="urn:schemas-microsoft-com:office:word" xmlns:w="http://schemas.openxmlformats.org/wordprocessingml/2006/main" xmlns:w14="http://schemas.microsoft.com/office/word/2010/wordml" xmlns:w15="http://schemas.microsoft.com/office/word/2012/wordml" xmlns:w16cex="http://schemas.microsoft.com/office/word/2018/wordml/cex" xmlns:w16cid="http://schemas.microsoft.com/office/word/2016/wordml/cid" xmlns:w16="http://schemas.microsoft.com/office/word/2018/wordml" xmlns:w16sdtdh="http://schemas.microsoft.com/office/word/2020/wordml/sdtdatahash" xmlns:w16se="http://schemas.microsoft.com/office/word/2015/wordml/symex" xmlns:wpg="http://schemas.microsoft.com/office/word/2010/wordprocessingGroup" xmlns:wpi="http://schemas.microsoft.com/office/word/2010/wordprocessingInk" xmlns:wne="http://schemas.microsoft.com/office/word/2006/wordml" xmlns:wps="http://schemas.microsoft.com/office/word/2010/wordprocessingShape" mc:Ignorable="w14 w15 w16se w16cid w16 w16cex w16sdtdh wp14">
+<w:footnotes xmlns:wpc="http://schemas.microsoft.com/office/word/2010/wordprocessingCanvas" xmlns:cx="http://schemas.microsoft.com/office/drawing/2014/chartex" xmlns:mc="http://schemas.openxmlformats.org/markup-compatibility/2006" xmlns:o="urn:schemas-microsoft-com:office:office" xmlns:r="http://schemas.openxmlformats.org/officeDocument/2006/relationships" xmlns:m="http://schemas.openxmlformats.org/officeDocument/2006/math" xmlns:v="urn:schemas-microsoft-com:vml" xmlns:wp14="http://schemas.microsoft.com/office/word/2010/wordprocessingDrawing" xmlns:wp="http://schemas.openxmlformats.org/drawingml/2006/wordprocessingDrawing" xmlns:w10="urn:schemas-microsoft-com:office:word" xmlns:w="http://schemas.openxmlformats.org/wordprocessingml/2006/main" xmlns:w14="http://schemas.microsoft.com/office/word/2010/wordml" xmlns:w15="http://schemas.microsoft.com/office/word/2012/wordml" xmlns:w16se="http://schemas.microsoft.com/office/word/2015/wordml/symex" xmlns:wpg="http://schemas.microsoft.com/office/word/2010/wordprocessingGroup" xmlns:wpi="http://schemas.microsoft.com/office/word/2010/wordprocessingInk" xmlns:wne="http://schemas.microsoft.com/office/word/2006/wordml" xmlns:wps="http://schemas.microsoft.com/office/word/2010/wordprocessingShape" mc:Ignorable="w14 w15 w16se wp14">
   <w:footnote w:type="separator" w:id="-1">
     <w:p>
       <w:r>
@@ -4880,8 +4735,97 @@
 </file>
 
 <file path=word/numbering.xml><?xml version="1.0" encoding="utf-8"?>
-<w:numbering xmlns:wpc="http://schemas.microsoft.com/office/word/2010/wordprocessingCanvas" xmlns:cx="http://schemas.microsoft.com/office/drawing/2014/chartex" xmlns:cx1="http://schemas.microsoft.com/office/drawing/2015/9/8/chartex" xmlns:cx2="http://schemas.microsoft.com/office/drawing/2015/10/21/chartex" xmlns:cx3="http://schemas.microsoft.com/office/drawing/2016/5/9/chartex" xmlns:cx4="http://schemas.microsoft.com/office/drawing/2016/5/10/chartex" xmlns:cx5="http://schemas.microsoft.com/office/drawing/2016/5/11/chartex" xmlns:cx6="http://schemas.microsoft.com/office/drawing/2016/5/12/chartex" xmlns:cx7="http://schemas.microsoft.com/office/drawing/2016/5/13/chartex" xmlns:cx8="http://schemas.microsoft.com/office/drawing/2016/5/14/chartex" xmlns:mc="http://schemas.openxmlformats.org/markup-compatibility/2006" xmlns:aink="http://schemas.microsoft.com/office/drawing/2016/ink" xmlns:am3d="http://schemas.microsoft.com/office/drawing/2017/model3d" xmlns:o="urn:schemas-microsoft-com:office:office" xmlns:oel="http://schemas.microsoft.com/office/2019/extlst" xmlns:r="http://schemas.openxmlformats.org/officeDocument/2006/relationships" xmlns:m="http://schemas.openxmlformats.org/officeDocument/2006/math" xmlns:v="urn:schemas-microsoft-com:vml" xmlns:wp14="http://schemas.microsoft.com/office/word/2010/wordprocessingDrawing" xmlns:wp="http://schemas.openxmlformats.org/drawingml/2006/wordprocessingDrawing" xmlns:w10="urn:schemas-microsoft-com:office:word" xmlns:w="http://schemas.openxmlformats.org/wordprocessingml/2006/main" xmlns:w14="http://schemas.microsoft.com/office/word/2010/wordml" xmlns:w15="http://schemas.microsoft.com/office/word/2012/wordml" xmlns:w16cex="http://schemas.microsoft.com/office/word/2018/wordml/cex" xmlns:w16cid="http://schemas.microsoft.com/office/word/2016/wordml/cid" xmlns:w16="http://schemas.microsoft.com/office/word/2018/wordml" xmlns:w16sdtdh="http://schemas.microsoft.com/office/word/2020/wordml/sdtdatahash" xmlns:w16se="http://schemas.microsoft.com/office/word/2015/wordml/symex" xmlns:wpg="http://schemas.microsoft.com/office/word/2010/wordprocessingGroup" xmlns:wpi="http://schemas.microsoft.com/office/word/2010/wordprocessingInk" xmlns:wne="http://schemas.microsoft.com/office/word/2006/wordml" xmlns:wps="http://schemas.microsoft.com/office/word/2010/wordprocessingShape" mc:Ignorable="w14 w15 w16se w16cid w16 w16cex w16sdtdh wp14">
+<w:numbering xmlns:wpc="http://schemas.microsoft.com/office/word/2010/wordprocessingCanvas" xmlns:cx="http://schemas.microsoft.com/office/drawing/2014/chartex" xmlns:mc="http://schemas.openxmlformats.org/markup-compatibility/2006" xmlns:o="urn:schemas-microsoft-com:office:office" xmlns:r="http://schemas.openxmlformats.org/officeDocument/2006/relationships" xmlns:m="http://schemas.openxmlformats.org/officeDocument/2006/math" xmlns:v="urn:schemas-microsoft-com:vml" xmlns:wp14="http://schemas.microsoft.com/office/word/2010/wordprocessingDrawing" xmlns:wp="http://schemas.openxmlformats.org/drawingml/2006/wordprocessingDrawing" xmlns:w10="urn:schemas-microsoft-com:office:word" xmlns:w="http://schemas.openxmlformats.org/wordprocessingml/2006/main" xmlns:w14="http://schemas.microsoft.com/office/word/2010/wordml" xmlns:w15="http://schemas.microsoft.com/office/word/2012/wordml" xmlns:w16se="http://schemas.microsoft.com/office/word/2015/wordml/symex" xmlns:wpg="http://schemas.microsoft.com/office/word/2010/wordprocessingGroup" xmlns:wpi="http://schemas.microsoft.com/office/word/2010/wordprocessingInk" xmlns:wne="http://schemas.microsoft.com/office/word/2006/wordml" xmlns:wps="http://schemas.microsoft.com/office/word/2010/wordprocessingShape" mc:Ignorable="w14 w15 w16se wp14">
   <w:abstractNum w:abstractNumId="0" w15:restartNumberingAfterBreak="0">
+    <w:nsid w:val="1B0E1C1B"/>
+    <w:multiLevelType w:val="hybridMultilevel"/>
+    <w:tmpl w:val="44FE3F14"/>
+    <w:lvl w:ilvl="0" w:tplc="0409000F">
+      <w:start w:val="1"/>
+      <w:numFmt w:val="decimal"/>
+      <w:lvlText w:val="%1."/>
+      <w:lvlJc w:val="left"/>
+      <w:pPr>
+        <w:ind w:left="720" w:hanging="360"/>
+      </w:pPr>
+      <w:rPr>
+        <w:rFonts w:hint="default"/>
+      </w:rPr>
+    </w:lvl>
+    <w:lvl w:ilvl="1" w:tplc="04090019" w:tentative="1">
+      <w:start w:val="1"/>
+      <w:numFmt w:val="lowerLetter"/>
+      <w:lvlText w:val="%2."/>
+      <w:lvlJc w:val="left"/>
+      <w:pPr>
+        <w:ind w:left="1440" w:hanging="360"/>
+      </w:pPr>
+    </w:lvl>
+    <w:lvl w:ilvl="2" w:tplc="0409001B" w:tentative="1">
+      <w:start w:val="1"/>
+      <w:numFmt w:val="lowerRoman"/>
+      <w:lvlText w:val="%3."/>
+      <w:lvlJc w:val="right"/>
+      <w:pPr>
+        <w:ind w:left="2160" w:hanging="180"/>
+      </w:pPr>
+    </w:lvl>
+    <w:lvl w:ilvl="3" w:tplc="0409000F" w:tentative="1">
+      <w:start w:val="1"/>
+      <w:numFmt w:val="decimal"/>
+      <w:lvlText w:val="%4."/>
+      <w:lvlJc w:val="left"/>
+      <w:pPr>
+        <w:ind w:left="2880" w:hanging="360"/>
+      </w:pPr>
+    </w:lvl>
+    <w:lvl w:ilvl="4" w:tplc="04090019" w:tentative="1">
+      <w:start w:val="1"/>
+      <w:numFmt w:val="lowerLetter"/>
+      <w:lvlText w:val="%5."/>
+      <w:lvlJc w:val="left"/>
+      <w:pPr>
+        <w:ind w:left="3600" w:hanging="360"/>
+      </w:pPr>
+    </w:lvl>
+    <w:lvl w:ilvl="5" w:tplc="0409001B" w:tentative="1">
+      <w:start w:val="1"/>
+      <w:numFmt w:val="lowerRoman"/>
+      <w:lvlText w:val="%6."/>
+      <w:lvlJc w:val="right"/>
+      <w:pPr>
+        <w:ind w:left="4320" w:hanging="180"/>
+      </w:pPr>
+    </w:lvl>
+    <w:lvl w:ilvl="6" w:tplc="0409000F" w:tentative="1">
+      <w:start w:val="1"/>
+      <w:numFmt w:val="decimal"/>
+      <w:lvlText w:val="%7."/>
+      <w:lvlJc w:val="left"/>
+      <w:pPr>
+        <w:ind w:left="5040" w:hanging="360"/>
+      </w:pPr>
+    </w:lvl>
+    <w:lvl w:ilvl="7" w:tplc="04090019" w:tentative="1">
+      <w:start w:val="1"/>
+      <w:numFmt w:val="lowerLetter"/>
+      <w:lvlText w:val="%8."/>
+      <w:lvlJc w:val="left"/>
+      <w:pPr>
+        <w:ind w:left="5760" w:hanging="360"/>
+      </w:pPr>
+    </w:lvl>
+    <w:lvl w:ilvl="8" w:tplc="0409001B" w:tentative="1">
+      <w:start w:val="1"/>
+      <w:numFmt w:val="lowerRoman"/>
+      <w:lvlText w:val="%9."/>
+      <w:lvlJc w:val="right"/>
+      <w:pPr>
+        <w:ind w:left="6480" w:hanging="180"/>
+      </w:pPr>
+    </w:lvl>
+  </w:abstractNum>
+  <w:abstractNum w:abstractNumId="1" w15:restartNumberingAfterBreak="0">
     <w:nsid w:val="2A6825CE"/>
     <w:multiLevelType w:val="hybridMultilevel"/>
     <w:tmpl w:val="0FA22D32"/>
@@ -4971,7 +4915,7 @@
       </w:pPr>
     </w:lvl>
   </w:abstractNum>
-  <w:abstractNum w:abstractNumId="1" w15:restartNumberingAfterBreak="0">
+  <w:abstractNum w:abstractNumId="2" w15:restartNumberingAfterBreak="0">
     <w:nsid w:val="68D748D9"/>
     <w:multiLevelType w:val="hybridMultilevel"/>
     <w:tmpl w:val="064CCC08"/>
@@ -5061,7 +5005,7 @@
       </w:pPr>
     </w:lvl>
   </w:abstractNum>
-  <w:abstractNum w:abstractNumId="2" w15:restartNumberingAfterBreak="0">
+  <w:abstractNum w:abstractNumId="3" w15:restartNumberingAfterBreak="0">
     <w:nsid w:val="6FBC49C6"/>
     <w:multiLevelType w:val="hybridMultilevel"/>
     <w:tmpl w:val="FF0054B6"/>
@@ -5151,20 +5095,23 @@
       </w:pPr>
     </w:lvl>
   </w:abstractNum>
-  <w:num w:numId="1" w16cid:durableId="632255857">
+  <w:num w:numId="1">
+    <w:abstractNumId w:val="3"/>
+  </w:num>
+  <w:num w:numId="2">
     <w:abstractNumId w:val="2"/>
   </w:num>
-  <w:num w:numId="2" w16cid:durableId="572936693">
+  <w:num w:numId="3">
     <w:abstractNumId w:val="1"/>
   </w:num>
-  <w:num w:numId="3" w16cid:durableId="1567296844">
+  <w:num w:numId="4">
     <w:abstractNumId w:val="0"/>
   </w:num>
 </w:numbering>
 </file>
 
 <file path=word/styles.xml><?xml version="1.0" encoding="utf-8"?>
-<w:styles xmlns:mc="http://schemas.openxmlformats.org/markup-compatibility/2006" xmlns:r="http://schemas.openxmlformats.org/officeDocument/2006/relationships" xmlns:w="http://schemas.openxmlformats.org/wordprocessingml/2006/main" xmlns:w14="http://schemas.microsoft.com/office/word/2010/wordml" xmlns:w15="http://schemas.microsoft.com/office/word/2012/wordml" xmlns:w16cex="http://schemas.microsoft.com/office/word/2018/wordml/cex" xmlns:w16cid="http://schemas.microsoft.com/office/word/2016/wordml/cid" xmlns:w16="http://schemas.microsoft.com/office/word/2018/wordml" xmlns:w16sdtdh="http://schemas.microsoft.com/office/word/2020/wordml/sdtdatahash" xmlns:w16se="http://schemas.microsoft.com/office/word/2015/wordml/symex" mc:Ignorable="w14 w15 w16se w16cid w16 w16cex w16sdtdh">
+<w:styles xmlns:mc="http://schemas.openxmlformats.org/markup-compatibility/2006" xmlns:r="http://schemas.openxmlformats.org/officeDocument/2006/relationships" xmlns:w="http://schemas.openxmlformats.org/wordprocessingml/2006/main" xmlns:w14="http://schemas.microsoft.com/office/word/2010/wordml" xmlns:w15="http://schemas.microsoft.com/office/word/2012/wordml" xmlns:w16se="http://schemas.microsoft.com/office/word/2015/wordml/symex" mc:Ignorable="w14 w15 w16se">
   <w:docDefaults>
     <w:rPrDefault>
       <w:rPr>
@@ -5174,7 +5121,7 @@
     </w:rPrDefault>
     <w:pPrDefault/>
   </w:docDefaults>
-  <w:latentStyles w:defLockedState="0" w:defUIPriority="99" w:defSemiHidden="0" w:defUnhideWhenUsed="0" w:defQFormat="0" w:count="376">
+  <w:latentStyles w:defLockedState="0" w:defUIPriority="99" w:defSemiHidden="0" w:defUnhideWhenUsed="0" w:defQFormat="0" w:count="371">
     <w:lsdException w:name="Normal" w:uiPriority="0" w:qFormat="1"/>
     <w:lsdException w:name="heading 1" w:uiPriority="9" w:qFormat="1"/>
     <w:lsdException w:name="heading 2" w:semiHidden="1" w:uiPriority="9" w:unhideWhenUsed="1" w:qFormat="1"/>
@@ -5544,17 +5491,13 @@
     <w:lsdException w:name="List Table 5 Dark Accent 6" w:uiPriority="50"/>
     <w:lsdException w:name="List Table 6 Colorful Accent 6" w:uiPriority="51"/>
     <w:lsdException w:name="List Table 7 Colorful Accent 6" w:uiPriority="52"/>
-    <w:lsdException w:name="Mention" w:semiHidden="1" w:unhideWhenUsed="1"/>
-    <w:lsdException w:name="Smart Hyperlink" w:semiHidden="1" w:unhideWhenUsed="1"/>
-    <w:lsdException w:name="Hashtag" w:semiHidden="1" w:unhideWhenUsed="1"/>
-    <w:lsdException w:name="Unresolved Mention" w:semiHidden="1" w:unhideWhenUsed="1"/>
-    <w:lsdException w:name="Smart Link" w:semiHidden="1" w:unhideWhenUsed="1"/>
   </w:latentStyles>
   <w:style w:type="paragraph" w:default="1" w:styleId="Normal">
     <w:name w:val="Normal"/>
     <w:qFormat/>
-    <w:rsid w:val="00CE4B40"/>
+    <w:rsid w:val="00AF0A31"/>
     <w:pPr>
+      <w:spacing w:line="360" w:lineRule="auto"/>
       <w:jc w:val="both"/>
     </w:pPr>
     <w:rPr>
@@ -5750,7 +5693,6 @@
   <w:style w:type="character" w:default="1" w:styleId="DefaultParagraphFont">
     <w:name w:val="Default Paragraph Font"/>
     <w:uiPriority w:val="1"/>
-    <w:semiHidden/>
     <w:unhideWhenUsed/>
   </w:style>
   <w:style w:type="table" w:default="1" w:styleId="TableNormal">
@@ -6078,7 +6020,7 @@
       <w:numPr>
         <w:numId w:val="3"/>
       </w:numPr>
-      <w:spacing w:before="200" w:after="0" w:line="360" w:lineRule="auto"/>
+      <w:spacing w:before="200" w:after="0"/>
     </w:pPr>
     <w:rPr>
       <w:rFonts w:ascii="Times New Roman" w:hAnsi="Times New Roman"/>
@@ -6828,7 +6770,7 @@
 </file>
 
 <file path=customXml/itemProps2.xml><?xml version="1.0" encoding="utf-8"?>
-<ds:datastoreItem xmlns:ds="http://schemas.openxmlformats.org/officeDocument/2006/customXml" ds:itemID="{2A449385-5830-4AD2-B083-A8FA9ECDAA48}">
+<ds:datastoreItem xmlns:ds="http://schemas.openxmlformats.org/officeDocument/2006/customXml" ds:itemID="{4E36FA0D-0CE3-4241-ACFA-B5BE821E2FDE}">
   <ds:schemaRefs>
     <ds:schemaRef ds:uri="http://schemas.openxmlformats.org/officeDocument/2006/bibliography"/>
   </ds:schemaRefs>

</xml_diff>